<commit_message>
Added project file compressed
</commit_message>
<xml_diff>
--- a/Report_File/Report.docx
+++ b/Report_File/Report.docx
@@ -1,29 +1,29 @@
 
 <file path=word/document.xml><?xml version="1.0" encoding="utf-8"?>
-<w:document xmlns:ve="http://schemas.openxmlformats.org/markup-compatibility/2006" xmlns:o="urn:schemas-microsoft-com:office:office" xmlns:r="http://schemas.openxmlformats.org/officeDocument/2006/relationships" xmlns:m="http://schemas.openxmlformats.org/officeDocument/2006/math" xmlns:v="urn:schemas-microsoft-com:vml" xmlns:wp="http://schemas.openxmlformats.org/drawingml/2006/wordprocessingDrawing" xmlns:w10="urn:schemas-microsoft-com:office:word" xmlns:w="http://schemas.openxmlformats.org/wordprocessingml/2006/main" xmlns:wne="http://schemas.microsoft.com/office/word/2006/wordml">
+<w:document xmlns:wpc="http://schemas.microsoft.com/office/word/2010/wordprocessingCanvas" xmlns:cx="http://schemas.microsoft.com/office/drawing/2014/chartex" xmlns:cx1="http://schemas.microsoft.com/office/drawing/2015/9/8/chartex" xmlns:cx2="http://schemas.microsoft.com/office/drawing/2015/10/21/chartex" xmlns:cx3="http://schemas.microsoft.com/office/drawing/2016/5/9/chartex" xmlns:cx4="http://schemas.microsoft.com/office/drawing/2016/5/10/chartex" xmlns:cx5="http://schemas.microsoft.com/office/drawing/2016/5/11/chartex" xmlns:cx6="http://schemas.microsoft.com/office/drawing/2016/5/12/chartex" xmlns:cx7="http://schemas.microsoft.com/office/drawing/2016/5/13/chartex" xmlns:cx8="http://schemas.microsoft.com/office/drawing/2016/5/14/chartex" xmlns:mc="http://schemas.openxmlformats.org/markup-compatibility/2006" xmlns:aink="http://schemas.microsoft.com/office/drawing/2016/ink" xmlns:am3d="http://schemas.microsoft.com/office/drawing/2017/model3d" xmlns:o="urn:schemas-microsoft-com:office:office" xmlns:oel="http://schemas.microsoft.com/office/2019/extlst" xmlns:r="http://schemas.openxmlformats.org/officeDocument/2006/relationships" xmlns:m="http://schemas.openxmlformats.org/officeDocument/2006/math" xmlns:v="urn:schemas-microsoft-com:vml" xmlns:wp14="http://schemas.microsoft.com/office/word/2010/wordprocessingDrawing" xmlns:wp="http://schemas.openxmlformats.org/drawingml/2006/wordprocessingDrawing" xmlns:w10="urn:schemas-microsoft-com:office:word" xmlns:w="http://schemas.openxmlformats.org/wordprocessingml/2006/main" xmlns:w14="http://schemas.microsoft.com/office/word/2010/wordml" xmlns:w15="http://schemas.microsoft.com/office/word/2012/wordml" xmlns:w16cex="http://schemas.microsoft.com/office/word/2018/wordml/cex" xmlns:w16cid="http://schemas.microsoft.com/office/word/2016/wordml/cid" xmlns:w16="http://schemas.microsoft.com/office/word/2018/wordml" xmlns:w16du="http://schemas.microsoft.com/office/word/2023/wordml/word16du" xmlns:w16sdtdh="http://schemas.microsoft.com/office/word/2020/wordml/sdtdatahash" xmlns:w16sdtfl="http://schemas.microsoft.com/office/word/2024/wordml/sdtformatlock" xmlns:w16se="http://schemas.microsoft.com/office/word/2015/wordml/symex" xmlns:wpg="http://schemas.microsoft.com/office/word/2010/wordprocessingGroup" xmlns:wpi="http://schemas.microsoft.com/office/word/2010/wordprocessingInk" xmlns:wne="http://schemas.microsoft.com/office/word/2006/wordml" xmlns:wps="http://schemas.microsoft.com/office/word/2010/wordprocessingShape" mc:Ignorable="w14 w15 w16se w16cid w16 w16cex w16sdtdh w16sdtfl w16du wp14">
   <w:body>
     <w:p>
       <w:pPr>
         <w:spacing w:line="360" w:lineRule="auto"/>
         <w:rPr>
           <w:bCs/>
-          <w:sz w:val="28"/>
-          <w:szCs w:val="28"/>
-        </w:rPr>
-      </w:pPr>
-      <w:r>
-        <w:rPr>
-          <w:bCs/>
-          <w:sz w:val="28"/>
-          <w:szCs w:val="28"/>
+          <w:i/>
+          <w:iCs/>
+        </w:rPr>
+      </w:pPr>
+      <w:r>
+        <w:rPr>
+          <w:bCs/>
+          <w:i/>
+          <w:iCs/>
         </w:rPr>
         <w:t>CHAPTER 1</w:t>
       </w:r>
       <w:r>
         <w:rPr>
           <w:bCs/>
-          <w:sz w:val="28"/>
-          <w:szCs w:val="28"/>
+          <w:i/>
+          <w:iCs/>
         </w:rPr>
         <w:t xml:space="preserve"> </w:t>
       </w:r>
@@ -367,7 +367,6 @@
         <w:rPr>
           <w:szCs w:val="22"/>
         </w:rPr>
-        <w:lastRenderedPageBreak/>
         <w:t>Availability of both retail and wholesale options.</w:t>
       </w:r>
     </w:p>
@@ -708,26 +707,49 @@
     <w:p>
       <w:pPr>
         <w:spacing w:line="360" w:lineRule="auto"/>
-        <w:rPr>
-          <w:bCs/>
-          <w:sz w:val="28"/>
+        <w:jc w:val="center"/>
+        <w:rPr>
+          <w:b/>
+          <w:bCs/>
+          <w:sz w:val="32"/>
           <w:szCs w:val="28"/>
         </w:rPr>
       </w:pPr>
-      <w:r>
-        <w:rPr>
-          <w:bCs/>
-          <w:sz w:val="28"/>
+    </w:p>
+    <w:p>
+      <w:pPr>
+        <w:spacing w:line="360" w:lineRule="auto"/>
+        <w:jc w:val="center"/>
+        <w:rPr>
+          <w:b/>
+          <w:bCs/>
+          <w:sz w:val="32"/>
           <w:szCs w:val="28"/>
         </w:rPr>
-        <w:lastRenderedPageBreak/>
+      </w:pPr>
+    </w:p>
+    <w:p>
+      <w:pPr>
+        <w:spacing w:line="360" w:lineRule="auto"/>
+        <w:rPr>
+          <w:bCs/>
+          <w:i/>
+          <w:iCs/>
+        </w:rPr>
+      </w:pPr>
+      <w:r>
+        <w:rPr>
+          <w:bCs/>
+          <w:i/>
+          <w:iCs/>
+        </w:rPr>
         <w:t>CHAPTER</w:t>
       </w:r>
       <w:r>
         <w:rPr>
           <w:bCs/>
-          <w:sz w:val="28"/>
-          <w:szCs w:val="28"/>
+          <w:i/>
+          <w:iCs/>
         </w:rPr>
         <w:t xml:space="preserve"> 2</w:t>
       </w:r>
@@ -869,7 +891,7 @@
           <w:bottom w:w="15" w:type="dxa"/>
           <w:right w:w="15" w:type="dxa"/>
         </w:tblCellMar>
-        <w:tblLook w:val="04A0"/>
+        <w:tblLook w:val="04A0" w:firstRow="1" w:lastRow="0" w:firstColumn="1" w:lastColumn="0" w:noHBand="0" w:noVBand="1"/>
       </w:tblPr>
       <w:tblGrid>
         <w:gridCol w:w="1988"/>
@@ -1249,7 +1271,7 @@
           <w:bottom w:w="15" w:type="dxa"/>
           <w:right w:w="15" w:type="dxa"/>
         </w:tblCellMar>
-        <w:tblLook w:val="04A0"/>
+        <w:tblLook w:val="04A0" w:firstRow="1" w:lastRow="0" w:firstColumn="1" w:lastColumn="0" w:noHBand="0" w:noVBand="1"/>
       </w:tblPr>
       <w:tblGrid>
         <w:gridCol w:w="2641"/>
@@ -1357,21 +1379,7 @@
               <w:rPr>
                 <w:szCs w:val="22"/>
               </w:rPr>
-              <w:t xml:space="preserve">Windows 10 / </w:t>
-            </w:r>
-            <w:proofErr w:type="spellStart"/>
-            <w:r>
-              <w:rPr>
-                <w:szCs w:val="22"/>
-              </w:rPr>
-              <w:t>macOS</w:t>
-            </w:r>
-            <w:proofErr w:type="spellEnd"/>
-            <w:r>
-              <w:rPr>
-                <w:szCs w:val="22"/>
-              </w:rPr>
-              <w:t xml:space="preserve"> / Linux</w:t>
+              <w:t>Windows 10 / macOS / Linux</w:t>
             </w:r>
           </w:p>
         </w:tc>
@@ -1514,28 +1522,12 @@
                 <w:szCs w:val="22"/>
               </w:rPr>
             </w:pPr>
-            <w:proofErr w:type="spellStart"/>
             <w:r>
               <w:rPr>
                 <w:szCs w:val="22"/>
               </w:rPr>
-              <w:t>Git</w:t>
+              <w:t>Git &amp; GitHub</w:t>
             </w:r>
-            <w:proofErr w:type="spellEnd"/>
-            <w:r>
-              <w:rPr>
-                <w:szCs w:val="22"/>
-              </w:rPr>
-              <w:t xml:space="preserve"> &amp; </w:t>
-            </w:r>
-            <w:proofErr w:type="spellStart"/>
-            <w:r>
-              <w:rPr>
-                <w:szCs w:val="22"/>
-              </w:rPr>
-              <w:t>GitHub</w:t>
-            </w:r>
-            <w:proofErr w:type="spellEnd"/>
           </w:p>
         </w:tc>
       </w:tr>
@@ -1579,33 +1571,11 @@
                 <w:szCs w:val="22"/>
               </w:rPr>
             </w:pPr>
-            <w:proofErr w:type="spellStart"/>
             <w:r>
               <w:rPr>
                 <w:szCs w:val="22"/>
               </w:rPr>
-              <w:t>Figma</w:t>
-            </w:r>
-            <w:proofErr w:type="spellEnd"/>
-            <w:r>
-              <w:rPr>
-                <w:szCs w:val="22"/>
-              </w:rPr>
-              <w:t xml:space="preserve"> / </w:t>
-            </w:r>
-            <w:proofErr w:type="spellStart"/>
-            <w:r>
-              <w:rPr>
-                <w:szCs w:val="22"/>
-              </w:rPr>
-              <w:t>Canva</w:t>
-            </w:r>
-            <w:proofErr w:type="spellEnd"/>
-            <w:r>
-              <w:rPr>
-                <w:szCs w:val="22"/>
-              </w:rPr>
-              <w:t xml:space="preserve"> (for UI prototyping)</w:t>
+              <w:t>Figma / Canva (for UI prototyping)</w:t>
             </w:r>
           </w:p>
         </w:tc>
@@ -1768,21 +1738,7 @@
               <w:rPr>
                 <w:szCs w:val="22"/>
               </w:rPr>
-              <w:t xml:space="preserve">Firebase / </w:t>
-            </w:r>
-            <w:proofErr w:type="spellStart"/>
-            <w:r>
-              <w:rPr>
-                <w:szCs w:val="22"/>
-              </w:rPr>
-              <w:t>MongoDB</w:t>
-            </w:r>
-            <w:proofErr w:type="spellEnd"/>
-            <w:r>
-              <w:rPr>
-                <w:szCs w:val="22"/>
-              </w:rPr>
-              <w:t xml:space="preserve"> Atlas</w:t>
+              <w:t>Firebase / MongoDB Atlas</w:t>
             </w:r>
           </w:p>
         </w:tc>
@@ -1835,7 +1791,6 @@
           <w:bCs/>
           <w:sz w:val="28"/>
         </w:rPr>
-        <w:lastRenderedPageBreak/>
         <w:t>2.</w:t>
       </w:r>
       <w:r>
@@ -1884,7 +1839,7 @@
           <w:bottom w:w="15" w:type="dxa"/>
           <w:right w:w="15" w:type="dxa"/>
         </w:tblCellMar>
-        <w:tblLook w:val="04A0"/>
+        <w:tblLook w:val="04A0" w:firstRow="1" w:lastRow="0" w:firstColumn="1" w:lastColumn="0" w:noHBand="0" w:noVBand="1"/>
       </w:tblPr>
       <w:tblGrid>
         <w:gridCol w:w="3523"/>
@@ -2239,7 +2194,7 @@
           <w:bottom w:w="15" w:type="dxa"/>
           <w:right w:w="15" w:type="dxa"/>
         </w:tblCellMar>
-        <w:tblLook w:val="04A0"/>
+        <w:tblLook w:val="04A0" w:firstRow="1" w:lastRow="0" w:firstColumn="1" w:lastColumn="0" w:noHBand="0" w:noVBand="1"/>
       </w:tblPr>
       <w:tblGrid>
         <w:gridCol w:w="1262"/>
@@ -2400,21 +2355,7 @@
               <w:rPr>
                 <w:szCs w:val="22"/>
               </w:rPr>
-              <w:t xml:space="preserve">Lightweight web application framework for creating </w:t>
-            </w:r>
-            <w:proofErr w:type="spellStart"/>
-            <w:r>
-              <w:rPr>
-                <w:szCs w:val="22"/>
-              </w:rPr>
-              <w:t>RESTful</w:t>
-            </w:r>
-            <w:proofErr w:type="spellEnd"/>
-            <w:r>
-              <w:rPr>
-                <w:szCs w:val="22"/>
-              </w:rPr>
-              <w:t xml:space="preserve"> APIs</w:t>
+              <w:t>Lightweight web application framework for creating RESTful APIs</w:t>
             </w:r>
           </w:p>
         </w:tc>
@@ -2437,7 +2378,6 @@
                 <w:szCs w:val="22"/>
               </w:rPr>
             </w:pPr>
-            <w:proofErr w:type="spellStart"/>
             <w:r>
               <w:rPr>
                 <w:b/>
@@ -2446,7 +2386,6 @@
               </w:rPr>
               <w:t>MongoDB</w:t>
             </w:r>
-            <w:proofErr w:type="spellEnd"/>
           </w:p>
         </w:tc>
         <w:tc>
@@ -2463,19 +2402,11 @@
                 <w:szCs w:val="22"/>
               </w:rPr>
             </w:pPr>
-            <w:proofErr w:type="spellStart"/>
             <w:r>
               <w:rPr>
                 <w:szCs w:val="22"/>
               </w:rPr>
-              <w:t>NoSQL</w:t>
-            </w:r>
-            <w:proofErr w:type="spellEnd"/>
-            <w:r>
-              <w:rPr>
-                <w:szCs w:val="22"/>
-              </w:rPr>
-              <w:t xml:space="preserve"> database used to store product details, user data, cart items, etc.</w:t>
+              <w:t>NoSQL database used to store product details, user data, cart items, etc.</w:t>
             </w:r>
           </w:p>
         </w:tc>
@@ -2526,21 +2457,7 @@
               <w:rPr>
                 <w:szCs w:val="22"/>
               </w:rPr>
-              <w:t xml:space="preserve">ODM (Object Data Modeling) library used to interact with </w:t>
-            </w:r>
-            <w:proofErr w:type="spellStart"/>
-            <w:r>
-              <w:rPr>
-                <w:szCs w:val="22"/>
-              </w:rPr>
-              <w:t>MongoDB</w:t>
-            </w:r>
-            <w:proofErr w:type="spellEnd"/>
-            <w:r>
-              <w:rPr>
-                <w:szCs w:val="22"/>
-              </w:rPr>
-              <w:t xml:space="preserve"> easily</w:t>
+              <w:t>ODM (Object Data Modeling) library used to interact with MongoDB easily</w:t>
             </w:r>
           </w:p>
         </w:tc>
@@ -2682,6 +2599,34 @@
       <w:pPr>
         <w:spacing w:line="360" w:lineRule="auto"/>
         <w:rPr>
+          <w:i/>
+          <w:iCs/>
+          <w:szCs w:val="22"/>
+        </w:rPr>
+      </w:pPr>
+      <w:r>
+        <w:rPr>
+          <w:i/>
+          <w:iCs/>
+          <w:szCs w:val="22"/>
+        </w:rPr>
+        <w:t>CHAPTER 3</w:t>
+      </w:r>
+      <w:r>
+        <w:rPr>
+          <w:i/>
+          <w:iCs/>
+          <w:szCs w:val="22"/>
+        </w:rPr>
+        <w:t xml:space="preserve"> </w:t>
+      </w:r>
+    </w:p>
+    <w:p>
+      <w:pPr>
+        <w:spacing w:line="360" w:lineRule="auto"/>
+        <w:jc w:val="center"/>
+        <w:rPr>
+          <w:b/>
           <w:bCs/>
           <w:sz w:val="32"/>
           <w:szCs w:val="28"/>
@@ -2689,40 +2634,11 @@
       </w:pPr>
       <w:r>
         <w:rPr>
-          <w:bCs/>
-          <w:sz w:val="28"/>
-          <w:szCs w:val="28"/>
-        </w:rPr>
-        <w:lastRenderedPageBreak/>
-        <w:t>CHAPTER 3</w:t>
-      </w:r>
-      <w:r>
-        <w:rPr>
+          <w:b/>
           <w:bCs/>
           <w:sz w:val="32"/>
           <w:szCs w:val="28"/>
         </w:rPr>
-        <w:t xml:space="preserve"> </w:t>
-      </w:r>
-    </w:p>
-    <w:p>
-      <w:pPr>
-        <w:spacing w:line="360" w:lineRule="auto"/>
-        <w:jc w:val="center"/>
-        <w:rPr>
-          <w:b/>
-          <w:bCs/>
-          <w:sz w:val="32"/>
-          <w:szCs w:val="28"/>
-        </w:rPr>
-      </w:pPr>
-      <w:r>
-        <w:rPr>
-          <w:b/>
-          <w:bCs/>
-          <w:sz w:val="32"/>
-          <w:szCs w:val="28"/>
-        </w:rPr>
         <w:t>WEBSITE FUNCTIONALITIES AND FEATURES</w:t>
       </w:r>
     </w:p>
@@ -2777,21 +2693,7 @@
         <w:rPr>
           <w:szCs w:val="22"/>
         </w:rPr>
-        <w:t xml:space="preserve"> explains each of the core features, their purpose, and the benefits they provide to users and </w:t>
-      </w:r>
-      <w:proofErr w:type="spellStart"/>
-      <w:r>
-        <w:rPr>
-          <w:szCs w:val="22"/>
-        </w:rPr>
-        <w:t>admins</w:t>
-      </w:r>
-      <w:proofErr w:type="spellEnd"/>
-      <w:r>
-        <w:rPr>
-          <w:szCs w:val="22"/>
-        </w:rPr>
-        <w:t>.</w:t>
+        <w:t xml:space="preserve"> explains each of the core features, their purpose, and the benefits they provide to users and admins.</w:t>
       </w:r>
     </w:p>
     <w:p>
@@ -2939,7 +2841,7 @@
           <w:noProof/>
         </w:rPr>
         <w:drawing>
-          <wp:anchor distT="0" distB="0" distL="114300" distR="114300" simplePos="0" relativeHeight="251656192" behindDoc="0" locked="0" layoutInCell="1" allowOverlap="1">
+          <wp:anchor distT="0" distB="0" distL="114300" distR="114300" simplePos="0" relativeHeight="251656192" behindDoc="0" locked="0" layoutInCell="1" allowOverlap="1" wp14:anchorId="4C21AB72" wp14:editId="42BB0077">
             <wp:simplePos x="0" y="0"/>
             <wp:positionH relativeFrom="column">
               <wp:posOffset>49530</wp:posOffset>
@@ -2967,7 +2869,7 @@
                     <a:blip r:embed="rId8" cstate="print">
                       <a:extLst>
                         <a:ext uri="{28A0092B-C50C-407E-A947-70E740481C1C}">
-                          <a14:useLocalDpi xmlns:a14="http://schemas.microsoft.com/office/drawing/2010/main" xmlns:wps="http://schemas.microsoft.com/office/word/2010/wordprocessingShape" xmlns:wpi="http://schemas.microsoft.com/office/word/2010/wordprocessingInk" xmlns:wpg="http://schemas.microsoft.com/office/word/2010/wordprocessingGroup" xmlns:w16se="http://schemas.microsoft.com/office/word/2015/wordml/symex" xmlns:w16sdtfl="http://schemas.microsoft.com/office/word/2024/wordml/sdtformatlock" xmlns:w16sdtdh="http://schemas.microsoft.com/office/word/2020/wordml/sdtdatahash" xmlns:w16du="http://schemas.microsoft.com/office/word/2023/wordml/word16du" xmlns:w16="http://schemas.microsoft.com/office/word/2018/wordml" xmlns:w16cid="http://schemas.microsoft.com/office/word/2016/wordml/cid" xmlns:w16cex="http://schemas.microsoft.com/office/word/2018/wordml/cex" xmlns:w15="http://schemas.microsoft.com/office/word/2012/wordml" xmlns:w14="http://schemas.microsoft.com/office/word/2010/wordml" xmlns:w="http://schemas.openxmlformats.org/wordprocessingml/2006/main" xmlns:w10="urn:schemas-microsoft-com:office:word" xmlns:wp14="http://schemas.microsoft.com/office/word/2010/wordprocessingDrawing" xmlns:v="urn:schemas-microsoft-com:vml" xmlns:oel="http://schemas.microsoft.com/office/2019/extlst" xmlns:o="urn:schemas-microsoft-com:office:office" xmlns:am3d="http://schemas.microsoft.com/office/drawing/2017/model3d" xmlns:aink="http://schemas.microsoft.com/office/drawing/2016/ink" xmlns:mc="http://schemas.openxmlformats.org/markup-compatibility/2006" xmlns:cx8="http://schemas.microsoft.com/office/drawing/2016/5/14/chartex" xmlns:cx7="http://schemas.microsoft.com/office/drawing/2016/5/13/chartex" xmlns:cx6="http://schemas.microsoft.com/office/drawing/2016/5/12/chartex" xmlns:cx5="http://schemas.microsoft.com/office/drawing/2016/5/11/chartex" xmlns:cx4="http://schemas.microsoft.com/office/drawing/2016/5/10/chartex" xmlns:cx3="http://schemas.microsoft.com/office/drawing/2016/5/9/chartex" xmlns:cx2="http://schemas.microsoft.com/office/drawing/2015/10/21/chartex" xmlns:cx1="http://schemas.microsoft.com/office/drawing/2015/9/8/chartex" xmlns:cx="http://schemas.microsoft.com/office/drawing/2014/chartex" xmlns:wpc="http://schemas.microsoft.com/office/word/2010/wordprocessingCanvas" xmlns="" val="0"/>
+                          <a14:useLocalDpi xmlns:a14="http://schemas.microsoft.com/office/drawing/2010/main" val="0"/>
                         </a:ext>
                       </a:extLst>
                     </a:blip>
@@ -3264,7 +3166,7 @@
           <w:szCs w:val="22"/>
         </w:rPr>
         <w:drawing>
-          <wp:anchor distT="0" distB="0" distL="114300" distR="114300" simplePos="0" relativeHeight="251657216" behindDoc="1" locked="0" layoutInCell="1" allowOverlap="1">
+          <wp:anchor distT="0" distB="0" distL="114300" distR="114300" simplePos="0" relativeHeight="251657216" behindDoc="1" locked="0" layoutInCell="1" allowOverlap="1" wp14:anchorId="1B0DBD15" wp14:editId="791B9F06">
             <wp:simplePos x="0" y="0"/>
             <wp:positionH relativeFrom="margin">
               <wp:posOffset>296545</wp:posOffset>
@@ -3300,7 +3202,7 @@
                     <a:blip r:embed="rId9" cstate="print">
                       <a:extLst>
                         <a:ext uri="{28A0092B-C50C-407E-A947-70E740481C1C}">
-                          <a14:useLocalDpi xmlns:a14="http://schemas.microsoft.com/office/drawing/2010/main" xmlns:wps="http://schemas.microsoft.com/office/word/2010/wordprocessingShape" xmlns:wpi="http://schemas.microsoft.com/office/word/2010/wordprocessingInk" xmlns:wpg="http://schemas.microsoft.com/office/word/2010/wordprocessingGroup" xmlns:w16se="http://schemas.microsoft.com/office/word/2015/wordml/symex" xmlns:w16sdtfl="http://schemas.microsoft.com/office/word/2024/wordml/sdtformatlock" xmlns:w16sdtdh="http://schemas.microsoft.com/office/word/2020/wordml/sdtdatahash" xmlns:w16du="http://schemas.microsoft.com/office/word/2023/wordml/word16du" xmlns:w16="http://schemas.microsoft.com/office/word/2018/wordml" xmlns:w16cid="http://schemas.microsoft.com/office/word/2016/wordml/cid" xmlns:w16cex="http://schemas.microsoft.com/office/word/2018/wordml/cex" xmlns:w15="http://schemas.microsoft.com/office/word/2012/wordml" xmlns:w14="http://schemas.microsoft.com/office/word/2010/wordml" xmlns:w="http://schemas.openxmlformats.org/wordprocessingml/2006/main" xmlns:w10="urn:schemas-microsoft-com:office:word" xmlns:wp14="http://schemas.microsoft.com/office/word/2010/wordprocessingDrawing" xmlns:v="urn:schemas-microsoft-com:vml" xmlns:oel="http://schemas.microsoft.com/office/2019/extlst" xmlns:o="urn:schemas-microsoft-com:office:office" xmlns:am3d="http://schemas.microsoft.com/office/drawing/2017/model3d" xmlns:aink="http://schemas.microsoft.com/office/drawing/2016/ink" xmlns:mc="http://schemas.openxmlformats.org/markup-compatibility/2006" xmlns:cx8="http://schemas.microsoft.com/office/drawing/2016/5/14/chartex" xmlns:cx7="http://schemas.microsoft.com/office/drawing/2016/5/13/chartex" xmlns:cx6="http://schemas.microsoft.com/office/drawing/2016/5/12/chartex" xmlns:cx5="http://schemas.microsoft.com/office/drawing/2016/5/11/chartex" xmlns:cx4="http://schemas.microsoft.com/office/drawing/2016/5/10/chartex" xmlns:cx3="http://schemas.microsoft.com/office/drawing/2016/5/9/chartex" xmlns:cx2="http://schemas.microsoft.com/office/drawing/2015/10/21/chartex" xmlns:cx1="http://schemas.microsoft.com/office/drawing/2015/9/8/chartex" xmlns:cx="http://schemas.microsoft.com/office/drawing/2014/chartex" xmlns:wpc="http://schemas.microsoft.com/office/word/2010/wordprocessingCanvas" xmlns="" val="0"/>
+                          <a14:useLocalDpi xmlns:a14="http://schemas.microsoft.com/office/drawing/2010/main" val="0"/>
                         </a:ext>
                       </a:extLst>
                     </a:blip>
@@ -3695,7 +3597,7 @@
           <w:szCs w:val="22"/>
         </w:rPr>
         <w:drawing>
-          <wp:inline distT="0" distB="0" distL="0" distR="0">
+          <wp:inline distT="0" distB="0" distL="0" distR="0" wp14:anchorId="33B0A590" wp14:editId="1ACC4CDF">
             <wp:extent cx="5994400" cy="3187700"/>
             <wp:effectExtent l="0" t="0" r="0" b="0"/>
             <wp:docPr id="9" name="Picture 5"/>
@@ -3715,7 +3617,7 @@
                     <a:blip r:embed="rId10" cstate="print">
                       <a:extLst>
                         <a:ext uri="{28A0092B-C50C-407E-A947-70E740481C1C}">
-                          <a14:useLocalDpi xmlns:a14="http://schemas.microsoft.com/office/drawing/2010/main" xmlns:wps="http://schemas.microsoft.com/office/word/2010/wordprocessingShape" xmlns:wpi="http://schemas.microsoft.com/office/word/2010/wordprocessingInk" xmlns:wpg="http://schemas.microsoft.com/office/word/2010/wordprocessingGroup" xmlns:w16se="http://schemas.microsoft.com/office/word/2015/wordml/symex" xmlns:w16sdtfl="http://schemas.microsoft.com/office/word/2024/wordml/sdtformatlock" xmlns:w16sdtdh="http://schemas.microsoft.com/office/word/2020/wordml/sdtdatahash" xmlns:w16du="http://schemas.microsoft.com/office/word/2023/wordml/word16du" xmlns:w16="http://schemas.microsoft.com/office/word/2018/wordml" xmlns:w16cid="http://schemas.microsoft.com/office/word/2016/wordml/cid" xmlns:w16cex="http://schemas.microsoft.com/office/word/2018/wordml/cex" xmlns:w15="http://schemas.microsoft.com/office/word/2012/wordml" xmlns:w14="http://schemas.microsoft.com/office/word/2010/wordml" xmlns:w="http://schemas.openxmlformats.org/wordprocessingml/2006/main" xmlns:w10="urn:schemas-microsoft-com:office:word" xmlns:wp14="http://schemas.microsoft.com/office/word/2010/wordprocessingDrawing" xmlns:v="urn:schemas-microsoft-com:vml" xmlns:oel="http://schemas.microsoft.com/office/2019/extlst" xmlns:o="urn:schemas-microsoft-com:office:office" xmlns:am3d="http://schemas.microsoft.com/office/drawing/2017/model3d" xmlns:aink="http://schemas.microsoft.com/office/drawing/2016/ink" xmlns:mc="http://schemas.openxmlformats.org/markup-compatibility/2006" xmlns:cx8="http://schemas.microsoft.com/office/drawing/2016/5/14/chartex" xmlns:cx7="http://schemas.microsoft.com/office/drawing/2016/5/13/chartex" xmlns:cx6="http://schemas.microsoft.com/office/drawing/2016/5/12/chartex" xmlns:cx5="http://schemas.microsoft.com/office/drawing/2016/5/11/chartex" xmlns:cx4="http://schemas.microsoft.com/office/drawing/2016/5/10/chartex" xmlns:cx3="http://schemas.microsoft.com/office/drawing/2016/5/9/chartex" xmlns:cx2="http://schemas.microsoft.com/office/drawing/2015/10/21/chartex" xmlns:cx1="http://schemas.microsoft.com/office/drawing/2015/9/8/chartex" xmlns:cx="http://schemas.microsoft.com/office/drawing/2014/chartex" xmlns:wpc="http://schemas.microsoft.com/office/word/2010/wordprocessingCanvas" xmlns="" val="0"/>
+                          <a14:useLocalDpi xmlns:a14="http://schemas.microsoft.com/office/drawing/2010/main" val="0"/>
                         </a:ext>
                       </a:extLst>
                     </a:blip>
@@ -3898,7 +3800,7 @@
           <w:szCs w:val="22"/>
         </w:rPr>
         <w:drawing>
-          <wp:inline distT="0" distB="0" distL="0" distR="0">
+          <wp:inline distT="0" distB="0" distL="0" distR="0" wp14:anchorId="2AADCC66" wp14:editId="6887202C">
             <wp:extent cx="5283200" cy="2971800"/>
             <wp:effectExtent l="0" t="0" r="0" b="0"/>
             <wp:docPr id="10" name="Picture 4"/>
@@ -3918,7 +3820,7 @@
                     <a:blip r:embed="rId11" cstate="print">
                       <a:extLst>
                         <a:ext uri="{28A0092B-C50C-407E-A947-70E740481C1C}">
-                          <a14:useLocalDpi xmlns:a14="http://schemas.microsoft.com/office/drawing/2010/main" xmlns:wps="http://schemas.microsoft.com/office/word/2010/wordprocessingShape" xmlns:wpi="http://schemas.microsoft.com/office/word/2010/wordprocessingInk" xmlns:wpg="http://schemas.microsoft.com/office/word/2010/wordprocessingGroup" xmlns:w16se="http://schemas.microsoft.com/office/word/2015/wordml/symex" xmlns:w16sdtfl="http://schemas.microsoft.com/office/word/2024/wordml/sdtformatlock" xmlns:w16sdtdh="http://schemas.microsoft.com/office/word/2020/wordml/sdtdatahash" xmlns:w16du="http://schemas.microsoft.com/office/word/2023/wordml/word16du" xmlns:w16="http://schemas.microsoft.com/office/word/2018/wordml" xmlns:w16cid="http://schemas.microsoft.com/office/word/2016/wordml/cid" xmlns:w16cex="http://schemas.microsoft.com/office/word/2018/wordml/cex" xmlns:w15="http://schemas.microsoft.com/office/word/2012/wordml" xmlns:w14="http://schemas.microsoft.com/office/word/2010/wordml" xmlns:w="http://schemas.openxmlformats.org/wordprocessingml/2006/main" xmlns:w10="urn:schemas-microsoft-com:office:word" xmlns:wp14="http://schemas.microsoft.com/office/word/2010/wordprocessingDrawing" xmlns:v="urn:schemas-microsoft-com:vml" xmlns:oel="http://schemas.microsoft.com/office/2019/extlst" xmlns:o="urn:schemas-microsoft-com:office:office" xmlns:am3d="http://schemas.microsoft.com/office/drawing/2017/model3d" xmlns:aink="http://schemas.microsoft.com/office/drawing/2016/ink" xmlns:mc="http://schemas.openxmlformats.org/markup-compatibility/2006" xmlns:cx8="http://schemas.microsoft.com/office/drawing/2016/5/14/chartex" xmlns:cx7="http://schemas.microsoft.com/office/drawing/2016/5/13/chartex" xmlns:cx6="http://schemas.microsoft.com/office/drawing/2016/5/12/chartex" xmlns:cx5="http://schemas.microsoft.com/office/drawing/2016/5/11/chartex" xmlns:cx4="http://schemas.microsoft.com/office/drawing/2016/5/10/chartex" xmlns:cx3="http://schemas.microsoft.com/office/drawing/2016/5/9/chartex" xmlns:cx2="http://schemas.microsoft.com/office/drawing/2015/10/21/chartex" xmlns:cx1="http://schemas.microsoft.com/office/drawing/2015/9/8/chartex" xmlns:cx="http://schemas.microsoft.com/office/drawing/2014/chartex" xmlns:wpc="http://schemas.microsoft.com/office/word/2010/wordprocessingCanvas" xmlns="" val="0"/>
+                          <a14:useLocalDpi xmlns:a14="http://schemas.microsoft.com/office/drawing/2010/main" val="0"/>
                         </a:ext>
                       </a:extLst>
                     </a:blip>
@@ -4272,7 +4174,7 @@
           <w:szCs w:val="22"/>
         </w:rPr>
         <w:drawing>
-          <wp:inline distT="0" distB="0" distL="0" distR="0">
+          <wp:inline distT="0" distB="0" distL="0" distR="0" wp14:anchorId="22EA1DE4" wp14:editId="0A896882">
             <wp:extent cx="5283200" cy="2971800"/>
             <wp:effectExtent l="0" t="0" r="0" b="0"/>
             <wp:docPr id="11" name="Picture 3"/>
@@ -4292,7 +4194,7 @@
                     <a:blip r:embed="rId12" cstate="print">
                       <a:extLst>
                         <a:ext uri="{28A0092B-C50C-407E-A947-70E740481C1C}">
-                          <a14:useLocalDpi xmlns:a14="http://schemas.microsoft.com/office/drawing/2010/main" xmlns:wps="http://schemas.microsoft.com/office/word/2010/wordprocessingShape" xmlns:wpi="http://schemas.microsoft.com/office/word/2010/wordprocessingInk" xmlns:wpg="http://schemas.microsoft.com/office/word/2010/wordprocessingGroup" xmlns:w16se="http://schemas.microsoft.com/office/word/2015/wordml/symex" xmlns:w16sdtfl="http://schemas.microsoft.com/office/word/2024/wordml/sdtformatlock" xmlns:w16sdtdh="http://schemas.microsoft.com/office/word/2020/wordml/sdtdatahash" xmlns:w16du="http://schemas.microsoft.com/office/word/2023/wordml/word16du" xmlns:w16="http://schemas.microsoft.com/office/word/2018/wordml" xmlns:w16cid="http://schemas.microsoft.com/office/word/2016/wordml/cid" xmlns:w16cex="http://schemas.microsoft.com/office/word/2018/wordml/cex" xmlns:w15="http://schemas.microsoft.com/office/word/2012/wordml" xmlns:w14="http://schemas.microsoft.com/office/word/2010/wordml" xmlns:w="http://schemas.openxmlformats.org/wordprocessingml/2006/main" xmlns:w10="urn:schemas-microsoft-com:office:word" xmlns:wp14="http://schemas.microsoft.com/office/word/2010/wordprocessingDrawing" xmlns:v="urn:schemas-microsoft-com:vml" xmlns:oel="http://schemas.microsoft.com/office/2019/extlst" xmlns:o="urn:schemas-microsoft-com:office:office" xmlns:am3d="http://schemas.microsoft.com/office/drawing/2017/model3d" xmlns:aink="http://schemas.microsoft.com/office/drawing/2016/ink" xmlns:mc="http://schemas.openxmlformats.org/markup-compatibility/2006" xmlns:cx8="http://schemas.microsoft.com/office/drawing/2016/5/14/chartex" xmlns:cx7="http://schemas.microsoft.com/office/drawing/2016/5/13/chartex" xmlns:cx6="http://schemas.microsoft.com/office/drawing/2016/5/12/chartex" xmlns:cx5="http://schemas.microsoft.com/office/drawing/2016/5/11/chartex" xmlns:cx4="http://schemas.microsoft.com/office/drawing/2016/5/10/chartex" xmlns:cx3="http://schemas.microsoft.com/office/drawing/2016/5/9/chartex" xmlns:cx2="http://schemas.microsoft.com/office/drawing/2015/10/21/chartex" xmlns:cx1="http://schemas.microsoft.com/office/drawing/2015/9/8/chartex" xmlns:cx="http://schemas.microsoft.com/office/drawing/2014/chartex" xmlns:wpc="http://schemas.microsoft.com/office/word/2010/wordprocessingCanvas" xmlns="" val="0"/>
+                          <a14:useLocalDpi xmlns:a14="http://schemas.microsoft.com/office/drawing/2010/main" val="0"/>
                         </a:ext>
                       </a:extLst>
                     </a:blip>
@@ -4607,7 +4509,7 @@
           <w:noProof/>
         </w:rPr>
         <w:drawing>
-          <wp:anchor distT="0" distB="0" distL="114300" distR="114300" simplePos="0" relativeHeight="251658240" behindDoc="1" locked="0" layoutInCell="1" allowOverlap="1">
+          <wp:anchor distT="0" distB="0" distL="114300" distR="114300" simplePos="0" relativeHeight="251658240" behindDoc="1" locked="0" layoutInCell="1" allowOverlap="1" wp14:anchorId="547AEAF0" wp14:editId="0A93DD5F">
             <wp:simplePos x="0" y="0"/>
             <wp:positionH relativeFrom="column">
               <wp:posOffset>31750</wp:posOffset>
@@ -4643,7 +4545,7 @@
                     <a:blip r:embed="rId13" cstate="print">
                       <a:extLst>
                         <a:ext uri="{28A0092B-C50C-407E-A947-70E740481C1C}">
-                          <a14:useLocalDpi xmlns:a14="http://schemas.microsoft.com/office/drawing/2010/main" xmlns:wps="http://schemas.microsoft.com/office/word/2010/wordprocessingShape" xmlns:wpi="http://schemas.microsoft.com/office/word/2010/wordprocessingInk" xmlns:wpg="http://schemas.microsoft.com/office/word/2010/wordprocessingGroup" xmlns:w16se="http://schemas.microsoft.com/office/word/2015/wordml/symex" xmlns:w16sdtfl="http://schemas.microsoft.com/office/word/2024/wordml/sdtformatlock" xmlns:w16sdtdh="http://schemas.microsoft.com/office/word/2020/wordml/sdtdatahash" xmlns:w16du="http://schemas.microsoft.com/office/word/2023/wordml/word16du" xmlns:w16="http://schemas.microsoft.com/office/word/2018/wordml" xmlns:w16cid="http://schemas.microsoft.com/office/word/2016/wordml/cid" xmlns:w16cex="http://schemas.microsoft.com/office/word/2018/wordml/cex" xmlns:w15="http://schemas.microsoft.com/office/word/2012/wordml" xmlns:w14="http://schemas.microsoft.com/office/word/2010/wordml" xmlns:w="http://schemas.openxmlformats.org/wordprocessingml/2006/main" xmlns:w10="urn:schemas-microsoft-com:office:word" xmlns:wp14="http://schemas.microsoft.com/office/word/2010/wordprocessingDrawing" xmlns:v="urn:schemas-microsoft-com:vml" xmlns:oel="http://schemas.microsoft.com/office/2019/extlst" xmlns:o="urn:schemas-microsoft-com:office:office" xmlns:am3d="http://schemas.microsoft.com/office/drawing/2017/model3d" xmlns:aink="http://schemas.microsoft.com/office/drawing/2016/ink" xmlns:mc="http://schemas.openxmlformats.org/markup-compatibility/2006" xmlns:cx8="http://schemas.microsoft.com/office/drawing/2016/5/14/chartex" xmlns:cx7="http://schemas.microsoft.com/office/drawing/2016/5/13/chartex" xmlns:cx6="http://schemas.microsoft.com/office/drawing/2016/5/12/chartex" xmlns:cx5="http://schemas.microsoft.com/office/drawing/2016/5/11/chartex" xmlns:cx4="http://schemas.microsoft.com/office/drawing/2016/5/10/chartex" xmlns:cx3="http://schemas.microsoft.com/office/drawing/2016/5/9/chartex" xmlns:cx2="http://schemas.microsoft.com/office/drawing/2015/10/21/chartex" xmlns:cx1="http://schemas.microsoft.com/office/drawing/2015/9/8/chartex" xmlns:cx="http://schemas.microsoft.com/office/drawing/2014/chartex" xmlns:wpc="http://schemas.microsoft.com/office/word/2010/wordprocessingCanvas" xmlns="" val="0"/>
+                          <a14:useLocalDpi xmlns:a14="http://schemas.microsoft.com/office/drawing/2010/main" val="0"/>
                         </a:ext>
                       </a:extLst>
                     </a:blip>
@@ -4784,21 +4686,12 @@
           <w:lang w:val="en-IN"/>
         </w:rPr>
       </w:pPr>
-      <w:proofErr w:type="spellStart"/>
       <w:r>
         <w:rPr>
           <w:szCs w:val="22"/>
           <w:lang w:val="en-IN"/>
         </w:rPr>
-        <w:t>Admins</w:t>
-      </w:r>
-      <w:proofErr w:type="spellEnd"/>
-      <w:r>
-        <w:rPr>
-          <w:szCs w:val="22"/>
-          <w:lang w:val="en-IN"/>
-        </w:rPr>
-        <w:t xml:space="preserve"> access a dedicated admin login (usually via a protected route like /admin/login).</w:t>
+        <w:t>Admins access a dedicated admin login (usually via a protected route like /admin/login).</w:t>
       </w:r>
     </w:p>
     <w:p>
@@ -4902,7 +4795,7 @@
         </w:rPr>
         <w:lastRenderedPageBreak/>
         <w:drawing>
-          <wp:inline distT="0" distB="0" distL="0" distR="0">
+          <wp:inline distT="0" distB="0" distL="0" distR="0" wp14:anchorId="65A0335E" wp14:editId="4DDF7D48">
             <wp:extent cx="5562600" cy="2946400"/>
             <wp:effectExtent l="0" t="0" r="0" b="0"/>
             <wp:docPr id="12" name="Picture 2"/>
@@ -4922,7 +4815,7 @@
                     <a:blip r:embed="rId14" cstate="print">
                       <a:extLst>
                         <a:ext uri="{28A0092B-C50C-407E-A947-70E740481C1C}">
-                          <a14:useLocalDpi xmlns:a14="http://schemas.microsoft.com/office/drawing/2010/main" xmlns:wps="http://schemas.microsoft.com/office/word/2010/wordprocessingShape" xmlns:wpi="http://schemas.microsoft.com/office/word/2010/wordprocessingInk" xmlns:wpg="http://schemas.microsoft.com/office/word/2010/wordprocessingGroup" xmlns:w16se="http://schemas.microsoft.com/office/word/2015/wordml/symex" xmlns:w16sdtfl="http://schemas.microsoft.com/office/word/2024/wordml/sdtformatlock" xmlns:w16sdtdh="http://schemas.microsoft.com/office/word/2020/wordml/sdtdatahash" xmlns:w16du="http://schemas.microsoft.com/office/word/2023/wordml/word16du" xmlns:w16="http://schemas.microsoft.com/office/word/2018/wordml" xmlns:w16cid="http://schemas.microsoft.com/office/word/2016/wordml/cid" xmlns:w16cex="http://schemas.microsoft.com/office/word/2018/wordml/cex" xmlns:w15="http://schemas.microsoft.com/office/word/2012/wordml" xmlns:w14="http://schemas.microsoft.com/office/word/2010/wordml" xmlns:w="http://schemas.openxmlformats.org/wordprocessingml/2006/main" xmlns:w10="urn:schemas-microsoft-com:office:word" xmlns:wp14="http://schemas.microsoft.com/office/word/2010/wordprocessingDrawing" xmlns:v="urn:schemas-microsoft-com:vml" xmlns:oel="http://schemas.microsoft.com/office/2019/extlst" xmlns:o="urn:schemas-microsoft-com:office:office" xmlns:am3d="http://schemas.microsoft.com/office/drawing/2017/model3d" xmlns:aink="http://schemas.microsoft.com/office/drawing/2016/ink" xmlns:mc="http://schemas.openxmlformats.org/markup-compatibility/2006" xmlns:cx8="http://schemas.microsoft.com/office/drawing/2016/5/14/chartex" xmlns:cx7="http://schemas.microsoft.com/office/drawing/2016/5/13/chartex" xmlns:cx6="http://schemas.microsoft.com/office/drawing/2016/5/12/chartex" xmlns:cx5="http://schemas.microsoft.com/office/drawing/2016/5/11/chartex" xmlns:cx4="http://schemas.microsoft.com/office/drawing/2016/5/10/chartex" xmlns:cx3="http://schemas.microsoft.com/office/drawing/2016/5/9/chartex" xmlns:cx2="http://schemas.microsoft.com/office/drawing/2015/10/21/chartex" xmlns:cx1="http://schemas.microsoft.com/office/drawing/2015/9/8/chartex" xmlns:cx="http://schemas.microsoft.com/office/drawing/2014/chartex" xmlns:wpc="http://schemas.microsoft.com/office/word/2010/wordprocessingCanvas" xmlns="" val="0"/>
+                          <a14:useLocalDpi xmlns:a14="http://schemas.microsoft.com/office/drawing/2010/main" val="0"/>
                         </a:ext>
                       </a:extLst>
                     </a:blip>
@@ -5269,7 +5162,7 @@
         </w:rPr>
         <w:lastRenderedPageBreak/>
         <w:drawing>
-          <wp:inline distT="0" distB="0" distL="0" distR="0">
+          <wp:inline distT="0" distB="0" distL="0" distR="0" wp14:anchorId="11D60EB9" wp14:editId="5BFF8155">
             <wp:extent cx="5994400" cy="3187700"/>
             <wp:effectExtent l="0" t="0" r="0" b="0"/>
             <wp:docPr id="13" name="Picture 1"/>
@@ -5289,7 +5182,7 @@
                     <a:blip r:embed="rId15" cstate="print">
                       <a:extLst>
                         <a:ext uri="{28A0092B-C50C-407E-A947-70E740481C1C}">
-                          <a14:useLocalDpi xmlns:a14="http://schemas.microsoft.com/office/drawing/2010/main" xmlns:wps="http://schemas.microsoft.com/office/word/2010/wordprocessingShape" xmlns:wpi="http://schemas.microsoft.com/office/word/2010/wordprocessingInk" xmlns:wpg="http://schemas.microsoft.com/office/word/2010/wordprocessingGroup" xmlns:w16se="http://schemas.microsoft.com/office/word/2015/wordml/symex" xmlns:w16sdtfl="http://schemas.microsoft.com/office/word/2024/wordml/sdtformatlock" xmlns:w16sdtdh="http://schemas.microsoft.com/office/word/2020/wordml/sdtdatahash" xmlns:w16du="http://schemas.microsoft.com/office/word/2023/wordml/word16du" xmlns:w16="http://schemas.microsoft.com/office/word/2018/wordml" xmlns:w16cid="http://schemas.microsoft.com/office/word/2016/wordml/cid" xmlns:w16cex="http://schemas.microsoft.com/office/word/2018/wordml/cex" xmlns:w15="http://schemas.microsoft.com/office/word/2012/wordml" xmlns:w14="http://schemas.microsoft.com/office/word/2010/wordml" xmlns:w="http://schemas.openxmlformats.org/wordprocessingml/2006/main" xmlns:w10="urn:schemas-microsoft-com:office:word" xmlns:wp14="http://schemas.microsoft.com/office/word/2010/wordprocessingDrawing" xmlns:v="urn:schemas-microsoft-com:vml" xmlns:oel="http://schemas.microsoft.com/office/2019/extlst" xmlns:o="urn:schemas-microsoft-com:office:office" xmlns:am3d="http://schemas.microsoft.com/office/drawing/2017/model3d" xmlns:aink="http://schemas.microsoft.com/office/drawing/2016/ink" xmlns:mc="http://schemas.openxmlformats.org/markup-compatibility/2006" xmlns:cx8="http://schemas.microsoft.com/office/drawing/2016/5/14/chartex" xmlns:cx7="http://schemas.microsoft.com/office/drawing/2016/5/13/chartex" xmlns:cx6="http://schemas.microsoft.com/office/drawing/2016/5/12/chartex" xmlns:cx5="http://schemas.microsoft.com/office/drawing/2016/5/11/chartex" xmlns:cx4="http://schemas.microsoft.com/office/drawing/2016/5/10/chartex" xmlns:cx3="http://schemas.microsoft.com/office/drawing/2016/5/9/chartex" xmlns:cx2="http://schemas.microsoft.com/office/drawing/2015/10/21/chartex" xmlns:cx1="http://schemas.microsoft.com/office/drawing/2015/9/8/chartex" xmlns:cx="http://schemas.microsoft.com/office/drawing/2014/chartex" xmlns:wpc="http://schemas.microsoft.com/office/word/2010/wordprocessingCanvas" xmlns="" val="0"/>
+                          <a14:useLocalDpi xmlns:a14="http://schemas.microsoft.com/office/drawing/2010/main" val="0"/>
                         </a:ext>
                       </a:extLst>
                     </a:blip>
@@ -5332,23 +5225,7 @@
           <w:b/>
           <w:szCs w:val="22"/>
         </w:rPr>
-        <w:t xml:space="preserve">Fig 3.4 </w:t>
-      </w:r>
-      <w:proofErr w:type="gramStart"/>
-      <w:r>
-        <w:rPr>
-          <w:b/>
-          <w:szCs w:val="22"/>
-        </w:rPr>
-        <w:t>About</w:t>
-      </w:r>
-      <w:proofErr w:type="gramEnd"/>
-      <w:r>
-        <w:rPr>
-          <w:b/>
-          <w:szCs w:val="22"/>
-        </w:rPr>
-        <w:t xml:space="preserve"> Us</w:t>
+        <w:t>Fig 3.4 About Us</w:t>
       </w:r>
       <w:r>
         <w:rPr>
@@ -5531,15 +5408,15 @@
         <w:spacing w:line="360" w:lineRule="auto"/>
         <w:rPr>
           <w:bCs/>
-          <w:sz w:val="28"/>
-          <w:szCs w:val="28"/>
-        </w:rPr>
-      </w:pPr>
-      <w:r>
-        <w:rPr>
-          <w:bCs/>
-          <w:sz w:val="28"/>
-          <w:szCs w:val="28"/>
+          <w:i/>
+          <w:iCs/>
+        </w:rPr>
+      </w:pPr>
+      <w:r>
+        <w:rPr>
+          <w:bCs/>
+          <w:i/>
+          <w:iCs/>
         </w:rPr>
         <w:lastRenderedPageBreak/>
         <w:t>CHAPTER 4</w:t>
@@ -5656,33 +5533,15 @@
         <w:rPr>
           <w:szCs w:val="22"/>
         </w:rPr>
-        <w:t xml:space="preserve">, which form a lightweight, efficient, and scalable server environment for modern web applications. It follows </w:t>
-      </w:r>
-      <w:proofErr w:type="gramStart"/>
-      <w:r>
-        <w:rPr>
-          <w:szCs w:val="22"/>
-        </w:rPr>
-        <w:t xml:space="preserve">a </w:t>
-      </w:r>
-      <w:proofErr w:type="spellStart"/>
-      <w:r>
-        <w:rPr>
-          <w:b/>
-          <w:bCs/>
-          <w:szCs w:val="22"/>
-        </w:rPr>
-        <w:t>RESTful</w:t>
-      </w:r>
-      <w:proofErr w:type="spellEnd"/>
-      <w:proofErr w:type="gramEnd"/>
-      <w:r>
-        <w:rPr>
-          <w:b/>
-          <w:bCs/>
-          <w:szCs w:val="22"/>
-        </w:rPr>
-        <w:t xml:space="preserve"> API</w:t>
+        <w:t xml:space="preserve">, which form a lightweight, efficient, and scalable server environment for modern web applications. It follows a </w:t>
+      </w:r>
+      <w:r>
+        <w:rPr>
+          <w:b/>
+          <w:bCs/>
+          <w:szCs w:val="22"/>
+        </w:rPr>
+        <w:t>RESTful API</w:t>
       </w:r>
       <w:r>
         <w:rPr>
@@ -5781,7 +5640,6 @@
           <w:szCs w:val="22"/>
         </w:rPr>
       </w:pPr>
-      <w:proofErr w:type="spellStart"/>
       <w:r>
         <w:rPr>
           <w:b/>
@@ -5790,40 +5648,11 @@
         </w:rPr>
         <w:t>MongoDB</w:t>
       </w:r>
-      <w:proofErr w:type="spellEnd"/>
-      <w:r>
-        <w:rPr>
-          <w:szCs w:val="22"/>
-        </w:rPr>
-        <w:t xml:space="preserve"> – Cloud-hosted </w:t>
-      </w:r>
-      <w:proofErr w:type="spellStart"/>
-      <w:r>
-        <w:rPr>
-          <w:szCs w:val="22"/>
-        </w:rPr>
-        <w:t>NoSQL</w:t>
-      </w:r>
-      <w:proofErr w:type="spellEnd"/>
-      <w:r>
-        <w:rPr>
-          <w:szCs w:val="22"/>
-        </w:rPr>
-        <w:t xml:space="preserve"> database (via </w:t>
-      </w:r>
-      <w:proofErr w:type="spellStart"/>
-      <w:r>
-        <w:rPr>
-          <w:szCs w:val="22"/>
-        </w:rPr>
-        <w:t>MongoDB</w:t>
-      </w:r>
-      <w:proofErr w:type="spellEnd"/>
-      <w:r>
-        <w:rPr>
-          <w:szCs w:val="22"/>
-        </w:rPr>
-        <w:t xml:space="preserve"> Atlas).</w:t>
+      <w:r>
+        <w:rPr>
+          <w:szCs w:val="22"/>
+        </w:rPr>
+        <w:t xml:space="preserve"> – Cloud-hosted NoSQL database (via MongoDB Atlas).</w:t>
       </w:r>
     </w:p>
     <w:p>
@@ -5868,7 +5697,7 @@
           <w:noProof/>
         </w:rPr>
         <w:drawing>
-          <wp:anchor distT="0" distB="0" distL="114300" distR="114300" simplePos="0" relativeHeight="251659264" behindDoc="1" locked="0" layoutInCell="1" allowOverlap="1">
+          <wp:anchor distT="0" distB="0" distL="114300" distR="114300" simplePos="0" relativeHeight="251659264" behindDoc="1" locked="0" layoutInCell="1" allowOverlap="1" wp14:anchorId="74118792" wp14:editId="5F8AE93E">
             <wp:simplePos x="0" y="0"/>
             <wp:positionH relativeFrom="column">
               <wp:posOffset>15240</wp:posOffset>
@@ -5904,7 +5733,7 @@
                     <a:blip r:embed="rId16" cstate="print">
                       <a:extLst>
                         <a:ext uri="{28A0092B-C50C-407E-A947-70E740481C1C}">
-                          <a14:useLocalDpi xmlns:a14="http://schemas.microsoft.com/office/drawing/2010/main" xmlns:wps="http://schemas.microsoft.com/office/word/2010/wordprocessingShape" xmlns:wpi="http://schemas.microsoft.com/office/word/2010/wordprocessingInk" xmlns:wpg="http://schemas.microsoft.com/office/word/2010/wordprocessingGroup" xmlns:w16se="http://schemas.microsoft.com/office/word/2015/wordml/symex" xmlns:w16sdtfl="http://schemas.microsoft.com/office/word/2024/wordml/sdtformatlock" xmlns:w16sdtdh="http://schemas.microsoft.com/office/word/2020/wordml/sdtdatahash" xmlns:w16du="http://schemas.microsoft.com/office/word/2023/wordml/word16du" xmlns:w16="http://schemas.microsoft.com/office/word/2018/wordml" xmlns:w16cid="http://schemas.microsoft.com/office/word/2016/wordml/cid" xmlns:w16cex="http://schemas.microsoft.com/office/word/2018/wordml/cex" xmlns:w15="http://schemas.microsoft.com/office/word/2012/wordml" xmlns:w14="http://schemas.microsoft.com/office/word/2010/wordml" xmlns:w="http://schemas.openxmlformats.org/wordprocessingml/2006/main" xmlns:w10="urn:schemas-microsoft-com:office:word" xmlns:wp14="http://schemas.microsoft.com/office/word/2010/wordprocessingDrawing" xmlns:v="urn:schemas-microsoft-com:vml" xmlns:oel="http://schemas.microsoft.com/office/2019/extlst" xmlns:o="urn:schemas-microsoft-com:office:office" xmlns:am3d="http://schemas.microsoft.com/office/drawing/2017/model3d" xmlns:aink="http://schemas.microsoft.com/office/drawing/2016/ink" xmlns:mc="http://schemas.openxmlformats.org/markup-compatibility/2006" xmlns:cx8="http://schemas.microsoft.com/office/drawing/2016/5/14/chartex" xmlns:cx7="http://schemas.microsoft.com/office/drawing/2016/5/13/chartex" xmlns:cx6="http://schemas.microsoft.com/office/drawing/2016/5/12/chartex" xmlns:cx5="http://schemas.microsoft.com/office/drawing/2016/5/11/chartex" xmlns:cx4="http://schemas.microsoft.com/office/drawing/2016/5/10/chartex" xmlns:cx3="http://schemas.microsoft.com/office/drawing/2016/5/9/chartex" xmlns:cx2="http://schemas.microsoft.com/office/drawing/2015/10/21/chartex" xmlns:cx1="http://schemas.microsoft.com/office/drawing/2015/9/8/chartex" xmlns:cx="http://schemas.microsoft.com/office/drawing/2014/chartex" xmlns:wpc="http://schemas.microsoft.com/office/word/2010/wordprocessingCanvas" xmlns="" val="0"/>
+                          <a14:useLocalDpi xmlns:a14="http://schemas.microsoft.com/office/drawing/2010/main" val="0"/>
                         </a:ext>
                       </a:extLst>
                     </a:blip>
@@ -5933,7 +5762,6 @@
         </w:drawing>
       </w:r>
       <w:proofErr w:type="spellStart"/>
-      <w:proofErr w:type="gramStart"/>
       <w:r>
         <w:rPr>
           <w:b/>
@@ -5943,7 +5771,6 @@
         <w:t>dotenv</w:t>
       </w:r>
       <w:proofErr w:type="spellEnd"/>
-      <w:proofErr w:type="gramEnd"/>
       <w:r>
         <w:rPr>
           <w:szCs w:val="22"/>
@@ -6077,7 +5904,7 @@
           <w:bottom w:w="15" w:type="dxa"/>
           <w:right w:w="15" w:type="dxa"/>
         </w:tblCellMar>
-        <w:tblLook w:val="04A0"/>
+        <w:tblLook w:val="04A0" w:firstRow="1" w:lastRow="0" w:firstColumn="1" w:lastColumn="0" w:noHBand="0" w:noVBand="1"/>
       </w:tblPr>
       <w:tblGrid>
         <w:gridCol w:w="2029"/>
@@ -6464,127 +6291,85 @@
         <w:rPr>
           <w:szCs w:val="22"/>
         </w:rPr>
-        <w:t xml:space="preserve">Each endpoint communicates securely with the </w:t>
+        <w:t>Each endpoint communicates securely with the MongoDB database and returns structured JSON responses to the frontend.</w:t>
+      </w:r>
+    </w:p>
+    <w:p>
+      <w:pPr>
+        <w:spacing w:line="360" w:lineRule="auto"/>
+        <w:rPr>
+          <w:szCs w:val="22"/>
+        </w:rPr>
+      </w:pPr>
+    </w:p>
+    <w:p>
+      <w:pPr>
+        <w:spacing w:line="360" w:lineRule="auto"/>
+        <w:rPr>
+          <w:b/>
+          <w:bCs/>
+          <w:szCs w:val="22"/>
+        </w:rPr>
+      </w:pPr>
+      <w:r>
+        <w:rPr>
+          <w:b/>
+          <w:bCs/>
+          <w:szCs w:val="22"/>
+        </w:rPr>
+        <w:t>4</w:t>
+      </w:r>
+      <w:r>
+        <w:rPr>
+          <w:b/>
+          <w:bCs/>
+          <w:szCs w:val="22"/>
+        </w:rPr>
+        <w:t>.3</w:t>
+      </w:r>
+      <w:r>
+        <w:rPr>
+          <w:b/>
+          <w:bCs/>
+          <w:szCs w:val="22"/>
+        </w:rPr>
+        <w:t xml:space="preserve"> MongoDB Database Design</w:t>
+      </w:r>
+    </w:p>
+    <w:p>
+      <w:pPr>
+        <w:spacing w:line="360" w:lineRule="auto"/>
+        <w:rPr>
+          <w:szCs w:val="22"/>
+        </w:rPr>
+      </w:pPr>
+      <w:r>
+        <w:rPr>
+          <w:szCs w:val="22"/>
+        </w:rPr>
+        <w:t xml:space="preserve">The database </w:t>
       </w:r>
       <w:proofErr w:type="spellStart"/>
       <w:r>
         <w:rPr>
           <w:szCs w:val="22"/>
         </w:rPr>
-        <w:t>MongoDB</w:t>
+        <w:t>krishnaNaturals</w:t>
       </w:r>
       <w:proofErr w:type="spellEnd"/>
       <w:r>
         <w:rPr>
           <w:szCs w:val="22"/>
         </w:rPr>
-        <w:t xml:space="preserve"> database and returns structured JSON responses to the frontend.</w:t>
-      </w:r>
-    </w:p>
-    <w:p>
-      <w:pPr>
-        <w:spacing w:line="360" w:lineRule="auto"/>
-        <w:rPr>
-          <w:szCs w:val="22"/>
-        </w:rPr>
-      </w:pPr>
-    </w:p>
-    <w:p>
-      <w:pPr>
-        <w:spacing w:line="360" w:lineRule="auto"/>
-        <w:rPr>
-          <w:b/>
-          <w:bCs/>
-          <w:szCs w:val="22"/>
-        </w:rPr>
-      </w:pPr>
-      <w:r>
-        <w:rPr>
-          <w:b/>
-          <w:bCs/>
-          <w:szCs w:val="22"/>
-        </w:rPr>
-        <w:t>4</w:t>
-      </w:r>
-      <w:r>
-        <w:rPr>
-          <w:b/>
-          <w:bCs/>
-          <w:szCs w:val="22"/>
-        </w:rPr>
-        <w:t>.3</w:t>
-      </w:r>
-      <w:r>
-        <w:rPr>
-          <w:b/>
-          <w:bCs/>
-          <w:szCs w:val="22"/>
-        </w:rPr>
-        <w:t xml:space="preserve"> </w:t>
-      </w:r>
-      <w:proofErr w:type="spellStart"/>
-      <w:r>
-        <w:rPr>
-          <w:b/>
-          <w:bCs/>
-          <w:szCs w:val="22"/>
-        </w:rPr>
-        <w:t>MongoDB</w:t>
-      </w:r>
-      <w:proofErr w:type="spellEnd"/>
-      <w:r>
-        <w:rPr>
-          <w:b/>
-          <w:bCs/>
-          <w:szCs w:val="22"/>
-        </w:rPr>
-        <w:t xml:space="preserve"> Database Design</w:t>
-      </w:r>
-    </w:p>
-    <w:p>
-      <w:pPr>
-        <w:spacing w:line="360" w:lineRule="auto"/>
-        <w:rPr>
-          <w:szCs w:val="22"/>
-        </w:rPr>
-      </w:pPr>
-      <w:r>
-        <w:rPr>
-          <w:szCs w:val="22"/>
-        </w:rPr>
-        <w:t xml:space="preserve">The database </w:t>
-      </w:r>
-      <w:proofErr w:type="spellStart"/>
-      <w:r>
-        <w:rPr>
-          <w:szCs w:val="22"/>
-        </w:rPr>
-        <w:t>krishnaNaturals</w:t>
-      </w:r>
-      <w:proofErr w:type="spellEnd"/>
-      <w:r>
-        <w:rPr>
-          <w:szCs w:val="22"/>
-        </w:rPr>
         <w:t xml:space="preserve"> is hosted on </w:t>
       </w:r>
-      <w:proofErr w:type="spellStart"/>
-      <w:r>
-        <w:rPr>
-          <w:b/>
-          <w:bCs/>
-          <w:szCs w:val="22"/>
-        </w:rPr>
-        <w:t>MongoDB</w:t>
-      </w:r>
-      <w:proofErr w:type="spellEnd"/>
-      <w:r>
-        <w:rPr>
-          <w:b/>
-          <w:bCs/>
-          <w:szCs w:val="22"/>
-        </w:rPr>
-        <w:t xml:space="preserve"> Atlas</w:t>
+      <w:r>
+        <w:rPr>
+          <w:b/>
+          <w:bCs/>
+          <w:szCs w:val="22"/>
+        </w:rPr>
+        <w:t>MongoDB Atlas</w:t>
       </w:r>
       <w:r>
         <w:rPr>
@@ -6616,18 +6401,8 @@
           <w:bCs/>
           <w:szCs w:val="22"/>
         </w:rPr>
-        <w:t xml:space="preserve"> 1. </w:t>
-      </w:r>
-      <w:proofErr w:type="gramStart"/>
-      <w:r>
-        <w:rPr>
-          <w:b/>
-          <w:bCs/>
-          <w:szCs w:val="22"/>
-        </w:rPr>
-        <w:t>products</w:t>
-      </w:r>
-      <w:proofErr w:type="gramEnd"/>
+        <w:t xml:space="preserve"> 1. products</w:t>
+      </w:r>
     </w:p>
     <w:p>
       <w:pPr>
@@ -6823,7 +6598,6 @@
         <w:t xml:space="preserve">2. </w:t>
       </w:r>
       <w:proofErr w:type="spellStart"/>
-      <w:proofErr w:type="gramStart"/>
       <w:r>
         <w:rPr>
           <w:b/>
@@ -6833,7 +6607,6 @@
         <w:t>cartitems</w:t>
       </w:r>
       <w:proofErr w:type="spellEnd"/>
-      <w:proofErr w:type="gramEnd"/>
     </w:p>
     <w:p>
       <w:pPr>
@@ -6984,34 +6757,22 @@
           <w:bCs/>
           <w:szCs w:val="22"/>
         </w:rPr>
-        <w:t xml:space="preserve">3. </w:t>
-      </w:r>
-      <w:proofErr w:type="gramStart"/>
-      <w:r>
-        <w:rPr>
-          <w:b/>
-          <w:bCs/>
-          <w:szCs w:val="22"/>
-        </w:rPr>
-        <w:t>users</w:t>
-      </w:r>
-      <w:proofErr w:type="gramEnd"/>
-    </w:p>
-    <w:p>
-      <w:pPr>
-        <w:spacing w:line="360" w:lineRule="auto"/>
-        <w:rPr>
-          <w:szCs w:val="22"/>
-        </w:rPr>
-      </w:pPr>
-      <w:proofErr w:type="gramStart"/>
+        <w:t>3. users</w:t>
+      </w:r>
+    </w:p>
+    <w:p>
+      <w:pPr>
+        <w:spacing w:line="360" w:lineRule="auto"/>
+        <w:rPr>
+          <w:szCs w:val="22"/>
+        </w:rPr>
+      </w:pPr>
       <w:r>
         <w:rPr>
           <w:szCs w:val="22"/>
         </w:rPr>
         <w:t>Contains details of registered users.</w:t>
       </w:r>
-      <w:proofErr w:type="gramEnd"/>
     </w:p>
     <w:p>
       <w:pPr>
@@ -7136,40 +6897,22 @@
           <w:bCs/>
           <w:szCs w:val="22"/>
         </w:rPr>
-        <w:t xml:space="preserve">4. </w:t>
-      </w:r>
-      <w:proofErr w:type="gramStart"/>
-      <w:r>
-        <w:rPr>
-          <w:b/>
-          <w:bCs/>
-          <w:szCs w:val="22"/>
-        </w:rPr>
-        <w:t>orders</w:t>
-      </w:r>
-      <w:proofErr w:type="gramEnd"/>
-    </w:p>
-    <w:p>
-      <w:pPr>
-        <w:spacing w:line="360" w:lineRule="auto"/>
-        <w:rPr>
-          <w:szCs w:val="22"/>
-        </w:rPr>
-      </w:pPr>
-      <w:r>
-        <w:rPr>
-          <w:szCs w:val="22"/>
-        </w:rPr>
-        <w:t xml:space="preserve">Pre-configured to store complete order data. </w:t>
-      </w:r>
-      <w:proofErr w:type="gramStart"/>
-      <w:r>
-        <w:rPr>
-          <w:szCs w:val="22"/>
-        </w:rPr>
-        <w:t>Will be used when the full order placement and checkout system is implemented.</w:t>
-      </w:r>
-      <w:proofErr w:type="gramEnd"/>
+        <w:t>4. orders</w:t>
+      </w:r>
+    </w:p>
+    <w:p>
+      <w:pPr>
+        <w:spacing w:line="360" w:lineRule="auto"/>
+        <w:rPr>
+          <w:szCs w:val="22"/>
+        </w:rPr>
+      </w:pPr>
+      <w:r>
+        <w:rPr>
+          <w:szCs w:val="22"/>
+        </w:rPr>
+        <w:t>Pre-configured to store complete order data. Will be used when the full order placement and checkout system is implemented.</w:t>
+      </w:r>
     </w:p>
     <w:p>
       <w:pPr>
@@ -7300,34 +7043,22 @@
           <w:bCs/>
           <w:szCs w:val="22"/>
         </w:rPr>
-        <w:t xml:space="preserve">5. </w:t>
-      </w:r>
-      <w:proofErr w:type="gramStart"/>
-      <w:r>
-        <w:rPr>
-          <w:b/>
-          <w:bCs/>
-          <w:szCs w:val="22"/>
-        </w:rPr>
-        <w:t>reviews</w:t>
-      </w:r>
-      <w:proofErr w:type="gramEnd"/>
-    </w:p>
-    <w:p>
-      <w:pPr>
-        <w:spacing w:line="360" w:lineRule="auto"/>
-        <w:rPr>
-          <w:szCs w:val="22"/>
-        </w:rPr>
-      </w:pPr>
-      <w:proofErr w:type="gramStart"/>
+        <w:t>5. reviews</w:t>
+      </w:r>
+    </w:p>
+    <w:p>
+      <w:pPr>
+        <w:spacing w:line="360" w:lineRule="auto"/>
+        <w:rPr>
+          <w:szCs w:val="22"/>
+        </w:rPr>
+      </w:pPr>
       <w:r>
         <w:rPr>
           <w:szCs w:val="22"/>
         </w:rPr>
         <w:t>Structured to allow customers to post feedback on purchased products.</w:t>
       </w:r>
-      <w:proofErr w:type="gramEnd"/>
     </w:p>
     <w:p>
       <w:pPr>
@@ -7461,25 +7192,7 @@
           <w:bCs/>
           <w:szCs w:val="22"/>
         </w:rPr>
-        <w:t xml:space="preserve"> </w:t>
-      </w:r>
-      <w:proofErr w:type="spellStart"/>
-      <w:r>
-        <w:rPr>
-          <w:b/>
-          <w:bCs/>
-          <w:szCs w:val="22"/>
-        </w:rPr>
-        <w:t>MongoDB</w:t>
-      </w:r>
-      <w:proofErr w:type="spellEnd"/>
-      <w:r>
-        <w:rPr>
-          <w:b/>
-          <w:bCs/>
-          <w:szCs w:val="22"/>
-        </w:rPr>
-        <w:t xml:space="preserve"> Compass View</w:t>
+        <w:t xml:space="preserve"> MongoDB Compass View</w:t>
       </w:r>
     </w:p>
     <w:p>
@@ -7506,7 +7219,7 @@
           <w:bottom w:w="15" w:type="dxa"/>
           <w:right w:w="15" w:type="dxa"/>
         </w:tblCellMar>
-        <w:tblLook w:val="04A0"/>
+        <w:tblLook w:val="04A0" w:firstRow="1" w:lastRow="0" w:firstColumn="1" w:lastColumn="0" w:noHBand="0" w:noVBand="1"/>
       </w:tblPr>
       <w:tblGrid>
         <w:gridCol w:w="1115"/>
@@ -8068,21 +7781,7 @@
         <w:rPr>
           <w:szCs w:val="22"/>
         </w:rPr>
-        <w:t>Sensitive credentials are stored in .</w:t>
-      </w:r>
-      <w:proofErr w:type="spellStart"/>
-      <w:r>
-        <w:rPr>
-          <w:szCs w:val="22"/>
-        </w:rPr>
-        <w:t>env</w:t>
-      </w:r>
-      <w:proofErr w:type="spellEnd"/>
-      <w:r>
-        <w:rPr>
-          <w:szCs w:val="22"/>
-        </w:rPr>
-        <w:t xml:space="preserve"> and are </w:t>
+        <w:t xml:space="preserve">Sensitive credentials are stored in .env and are </w:t>
       </w:r>
       <w:r>
         <w:rPr>
@@ -8288,21 +7987,7 @@
         <w:rPr>
           <w:szCs w:val="22"/>
         </w:rPr>
-        <w:t xml:space="preserve"> or </w:t>
-      </w:r>
-      <w:proofErr w:type="spellStart"/>
-      <w:r>
-        <w:rPr>
-          <w:szCs w:val="22"/>
-        </w:rPr>
-        <w:t>MongoDB</w:t>
-      </w:r>
-      <w:proofErr w:type="spellEnd"/>
-      <w:r>
-        <w:rPr>
-          <w:szCs w:val="22"/>
-        </w:rPr>
-        <w:t xml:space="preserve"> text indexing.</w:t>
+        <w:t xml:space="preserve"> or MongoDB text indexing.</w:t>
       </w:r>
     </w:p>
     <w:p>
@@ -8389,19 +8074,11 @@
           <w:szCs w:val="22"/>
         </w:rPr>
       </w:pPr>
-      <w:proofErr w:type="spellStart"/>
-      <w:r>
-        <w:rPr>
-          <w:szCs w:val="22"/>
-        </w:rPr>
-        <w:t>ReactJS</w:t>
-      </w:r>
-      <w:proofErr w:type="spellEnd"/>
-      <w:r>
-        <w:rPr>
-          <w:szCs w:val="22"/>
-        </w:rPr>
-        <w:t xml:space="preserve"> – Official Documentation</w:t>
+      <w:r>
+        <w:rPr>
+          <w:szCs w:val="22"/>
+        </w:rPr>
+        <w:t>ReactJS – Official Documentation</w:t>
       </w:r>
       <w:r>
         <w:rPr>
@@ -8472,19 +8149,11 @@
           <w:szCs w:val="22"/>
         </w:rPr>
       </w:pPr>
-      <w:proofErr w:type="spellStart"/>
-      <w:r>
-        <w:rPr>
-          <w:szCs w:val="22"/>
-        </w:rPr>
-        <w:t>MongoDB</w:t>
-      </w:r>
-      <w:proofErr w:type="spellEnd"/>
-      <w:r>
-        <w:rPr>
-          <w:szCs w:val="22"/>
-        </w:rPr>
-        <w:t xml:space="preserve"> – Atlas &amp; Mongoose Documentation</w:t>
+      <w:r>
+        <w:rPr>
+          <w:szCs w:val="22"/>
+        </w:rPr>
+        <w:t>MongoDB – Atlas &amp; Mongoose Documentation</w:t>
       </w:r>
       <w:r>
         <w:rPr>
@@ -8617,19 +8286,11 @@
           <w:szCs w:val="22"/>
         </w:rPr>
       </w:pPr>
-      <w:proofErr w:type="spellStart"/>
-      <w:r>
-        <w:rPr>
-          <w:szCs w:val="22"/>
-        </w:rPr>
-        <w:t>MongoDB</w:t>
-      </w:r>
-      <w:proofErr w:type="spellEnd"/>
-      <w:r>
-        <w:rPr>
-          <w:szCs w:val="22"/>
-        </w:rPr>
-        <w:t xml:space="preserve"> Compass – GUI for Database Management</w:t>
+      <w:r>
+        <w:rPr>
+          <w:szCs w:val="22"/>
+        </w:rPr>
+        <w:t>MongoDB Compass – GUI for Database Management</w:t>
       </w:r>
       <w:r>
         <w:rPr>
@@ -8751,19 +8412,11 @@
           <w:szCs w:val="22"/>
         </w:rPr>
       </w:pPr>
-      <w:proofErr w:type="spellStart"/>
-      <w:r>
-        <w:rPr>
-          <w:szCs w:val="22"/>
-        </w:rPr>
-        <w:t>GitHub</w:t>
-      </w:r>
-      <w:proofErr w:type="spellEnd"/>
-      <w:r>
-        <w:rPr>
-          <w:szCs w:val="22"/>
-        </w:rPr>
-        <w:t xml:space="preserve"> Repository</w:t>
+      <w:r>
+        <w:rPr>
+          <w:szCs w:val="22"/>
+        </w:rPr>
+        <w:t>GitHub Repository</w:t>
       </w:r>
     </w:p>
     <w:p>
@@ -8778,21 +8431,7 @@
         <w:rPr>
           <w:szCs w:val="22"/>
         </w:rPr>
-        <w:t>Project Source Code (</w:t>
-      </w:r>
-      <w:proofErr w:type="spellStart"/>
-      <w:r>
-        <w:rPr>
-          <w:szCs w:val="22"/>
-        </w:rPr>
-        <w:t>GitHub</w:t>
-      </w:r>
-      <w:proofErr w:type="spellEnd"/>
-      <w:r>
-        <w:rPr>
-          <w:szCs w:val="22"/>
-        </w:rPr>
-        <w:t>):</w:t>
+        <w:t>Project Source Code (GitHub):</w:t>
       </w:r>
     </w:p>
     <w:p>
@@ -8874,92 +8513,22 @@
         <w:rPr>
           <w:szCs w:val="22"/>
         </w:rPr>
-        <w:t xml:space="preserve">The project involved both frontend development using </w:t>
-      </w:r>
-      <w:proofErr w:type="spellStart"/>
-      <w:r>
-        <w:rPr>
-          <w:szCs w:val="22"/>
-        </w:rPr>
-        <w:t>ReactJS</w:t>
-      </w:r>
-      <w:proofErr w:type="spellEnd"/>
-      <w:r>
-        <w:rPr>
-          <w:szCs w:val="22"/>
-        </w:rPr>
-        <w:t xml:space="preserve"> and backend development using Node.js, Express.js, and </w:t>
-      </w:r>
-      <w:proofErr w:type="spellStart"/>
-      <w:r>
-        <w:rPr>
-          <w:szCs w:val="22"/>
-        </w:rPr>
-        <w:t>MongoDB</w:t>
-      </w:r>
-      <w:proofErr w:type="spellEnd"/>
-      <w:r>
-        <w:rPr>
-          <w:szCs w:val="22"/>
-        </w:rPr>
-        <w:t xml:space="preserve">. The product filtering features, cart system (under development), bulk enquiry form, and contact page collectively contribute to a seamless user experience. The integration of a </w:t>
-      </w:r>
-      <w:proofErr w:type="spellStart"/>
-      <w:r>
-        <w:rPr>
-          <w:szCs w:val="22"/>
-        </w:rPr>
-        <w:t>NoSQL</w:t>
-      </w:r>
-      <w:proofErr w:type="spellEnd"/>
-      <w:r>
-        <w:rPr>
-          <w:szCs w:val="22"/>
-        </w:rPr>
-        <w:t xml:space="preserve"> database (</w:t>
-      </w:r>
-      <w:proofErr w:type="spellStart"/>
-      <w:r>
-        <w:rPr>
-          <w:szCs w:val="22"/>
-        </w:rPr>
-        <w:t>MongoDB</w:t>
-      </w:r>
-      <w:proofErr w:type="spellEnd"/>
-      <w:r>
-        <w:rPr>
-          <w:szCs w:val="22"/>
-        </w:rPr>
-        <w:t>) allows for efficient data storage and retrieval, making the system highly scalable and adaptable to future needs.</w:t>
-      </w:r>
-    </w:p>
-    <w:p>
-      <w:pPr>
-        <w:spacing w:line="360" w:lineRule="auto"/>
-        <w:jc w:val="both"/>
-        <w:rPr>
-          <w:szCs w:val="22"/>
-        </w:rPr>
-      </w:pPr>
-      <w:r>
-        <w:rPr>
-          <w:szCs w:val="22"/>
-        </w:rPr>
-        <w:t xml:space="preserve">Throughout the development journey, multiple technical concepts were applied and understood in-depth—ranging from </w:t>
-      </w:r>
-      <w:proofErr w:type="spellStart"/>
-      <w:r>
-        <w:rPr>
-          <w:szCs w:val="22"/>
-        </w:rPr>
-        <w:t>RESTful</w:t>
-      </w:r>
-      <w:proofErr w:type="spellEnd"/>
-      <w:r>
-        <w:rPr>
-          <w:szCs w:val="22"/>
-        </w:rPr>
-        <w:t xml:space="preserve"> API creation, component-based architecture, state management, to data modeling and secure form handling. The website is fully deployed on </w:t>
+        <w:t>The project involved both frontend development using ReactJS and backend development using Node.js, Express.js, and MongoDB. The product filtering features, cart system (under development), bulk enquiry form, and contact page collectively contribute to a seamless user experience. The integration of a NoSQL database (MongoDB) allows for efficient data storage and retrieval, making the system highly scalable and adaptable to future needs.</w:t>
+      </w:r>
+    </w:p>
+    <w:p>
+      <w:pPr>
+        <w:spacing w:line="360" w:lineRule="auto"/>
+        <w:jc w:val="both"/>
+        <w:rPr>
+          <w:szCs w:val="22"/>
+        </w:rPr>
+      </w:pPr>
+      <w:r>
+        <w:rPr>
+          <w:szCs w:val="22"/>
+        </w:rPr>
+        <w:t xml:space="preserve">Throughout the development journey, multiple technical concepts were applied and understood in-depth—ranging from RESTful API creation, component-based architecture, state management, to data modeling and secure form handling. The website is fully deployed on </w:t>
       </w:r>
       <w:proofErr w:type="spellStart"/>
       <w:r>
@@ -9017,7 +8586,7 @@
 </file>
 
 <file path=word/endnotes.xml><?xml version="1.0" encoding="utf-8"?>
-<w:endnotes xmlns:ve="http://schemas.openxmlformats.org/markup-compatibility/2006" xmlns:o="urn:schemas-microsoft-com:office:office" xmlns:r="http://schemas.openxmlformats.org/officeDocument/2006/relationships" xmlns:m="http://schemas.openxmlformats.org/officeDocument/2006/math" xmlns:v="urn:schemas-microsoft-com:vml" xmlns:wp="http://schemas.openxmlformats.org/drawingml/2006/wordprocessingDrawing" xmlns:w10="urn:schemas-microsoft-com:office:word" xmlns:w="http://schemas.openxmlformats.org/wordprocessingml/2006/main" xmlns:wne="http://schemas.microsoft.com/office/word/2006/wordml">
+<w:endnotes xmlns:wpc="http://schemas.microsoft.com/office/word/2010/wordprocessingCanvas" xmlns:cx="http://schemas.microsoft.com/office/drawing/2014/chartex" xmlns:cx1="http://schemas.microsoft.com/office/drawing/2015/9/8/chartex" xmlns:cx2="http://schemas.microsoft.com/office/drawing/2015/10/21/chartex" xmlns:cx3="http://schemas.microsoft.com/office/drawing/2016/5/9/chartex" xmlns:cx4="http://schemas.microsoft.com/office/drawing/2016/5/10/chartex" xmlns:cx5="http://schemas.microsoft.com/office/drawing/2016/5/11/chartex" xmlns:cx6="http://schemas.microsoft.com/office/drawing/2016/5/12/chartex" xmlns:cx7="http://schemas.microsoft.com/office/drawing/2016/5/13/chartex" xmlns:cx8="http://schemas.microsoft.com/office/drawing/2016/5/14/chartex" xmlns:mc="http://schemas.openxmlformats.org/markup-compatibility/2006" xmlns:aink="http://schemas.microsoft.com/office/drawing/2016/ink" xmlns:am3d="http://schemas.microsoft.com/office/drawing/2017/model3d" xmlns:o="urn:schemas-microsoft-com:office:office" xmlns:oel="http://schemas.microsoft.com/office/2019/extlst" xmlns:r="http://schemas.openxmlformats.org/officeDocument/2006/relationships" xmlns:m="http://schemas.openxmlformats.org/officeDocument/2006/math" xmlns:v="urn:schemas-microsoft-com:vml" xmlns:wp14="http://schemas.microsoft.com/office/word/2010/wordprocessingDrawing" xmlns:wp="http://schemas.openxmlformats.org/drawingml/2006/wordprocessingDrawing" xmlns:w10="urn:schemas-microsoft-com:office:word" xmlns:w="http://schemas.openxmlformats.org/wordprocessingml/2006/main" xmlns:w14="http://schemas.microsoft.com/office/word/2010/wordml" xmlns:w15="http://schemas.microsoft.com/office/word/2012/wordml" xmlns:w16cex="http://schemas.microsoft.com/office/word/2018/wordml/cex" xmlns:w16cid="http://schemas.microsoft.com/office/word/2016/wordml/cid" xmlns:w16="http://schemas.microsoft.com/office/word/2018/wordml" xmlns:w16du="http://schemas.microsoft.com/office/word/2023/wordml/word16du" xmlns:w16sdtdh="http://schemas.microsoft.com/office/word/2020/wordml/sdtdatahash" xmlns:w16sdtfl="http://schemas.microsoft.com/office/word/2024/wordml/sdtformatlock" xmlns:w16se="http://schemas.microsoft.com/office/word/2015/wordml/symex" xmlns:wpg="http://schemas.microsoft.com/office/word/2010/wordprocessingGroup" xmlns:wpi="http://schemas.microsoft.com/office/word/2010/wordprocessingInk" xmlns:wne="http://schemas.microsoft.com/office/word/2006/wordml" xmlns:wps="http://schemas.microsoft.com/office/word/2010/wordprocessingShape" mc:Ignorable="w14 w15 w16se w16cid w16 w16cex w16sdtdh w16sdtfl w16du wp14">
   <w:endnote w:type="separator" w:id="-1">
     <w:p>
       <w:r>
@@ -9036,7 +8605,7 @@
 </file>
 
 <file path=word/footer1.xml><?xml version="1.0" encoding="utf-8"?>
-<w:ftr xmlns:ve="http://schemas.openxmlformats.org/markup-compatibility/2006" xmlns:o="urn:schemas-microsoft-com:office:office" xmlns:r="http://schemas.openxmlformats.org/officeDocument/2006/relationships" xmlns:m="http://schemas.openxmlformats.org/officeDocument/2006/math" xmlns:v="urn:schemas-microsoft-com:vml" xmlns:wp="http://schemas.openxmlformats.org/drawingml/2006/wordprocessingDrawing" xmlns:w10="urn:schemas-microsoft-com:office:word" xmlns:w="http://schemas.openxmlformats.org/wordprocessingml/2006/main" xmlns:wne="http://schemas.microsoft.com/office/word/2006/wordml">
+<w:ftr xmlns:wpc="http://schemas.microsoft.com/office/word/2010/wordprocessingCanvas" xmlns:cx="http://schemas.microsoft.com/office/drawing/2014/chartex" xmlns:cx1="http://schemas.microsoft.com/office/drawing/2015/9/8/chartex" xmlns:cx2="http://schemas.microsoft.com/office/drawing/2015/10/21/chartex" xmlns:cx3="http://schemas.microsoft.com/office/drawing/2016/5/9/chartex" xmlns:cx4="http://schemas.microsoft.com/office/drawing/2016/5/10/chartex" xmlns:cx5="http://schemas.microsoft.com/office/drawing/2016/5/11/chartex" xmlns:cx6="http://schemas.microsoft.com/office/drawing/2016/5/12/chartex" xmlns:cx7="http://schemas.microsoft.com/office/drawing/2016/5/13/chartex" xmlns:cx8="http://schemas.microsoft.com/office/drawing/2016/5/14/chartex" xmlns:mc="http://schemas.openxmlformats.org/markup-compatibility/2006" xmlns:aink="http://schemas.microsoft.com/office/drawing/2016/ink" xmlns:am3d="http://schemas.microsoft.com/office/drawing/2017/model3d" xmlns:o="urn:schemas-microsoft-com:office:office" xmlns:oel="http://schemas.microsoft.com/office/2019/extlst" xmlns:r="http://schemas.openxmlformats.org/officeDocument/2006/relationships" xmlns:m="http://schemas.openxmlformats.org/officeDocument/2006/math" xmlns:v="urn:schemas-microsoft-com:vml" xmlns:wp14="http://schemas.microsoft.com/office/word/2010/wordprocessingDrawing" xmlns:wp="http://schemas.openxmlformats.org/drawingml/2006/wordprocessingDrawing" xmlns:w10="urn:schemas-microsoft-com:office:word" xmlns:w="http://schemas.openxmlformats.org/wordprocessingml/2006/main" xmlns:w14="http://schemas.microsoft.com/office/word/2010/wordml" xmlns:w15="http://schemas.microsoft.com/office/word/2012/wordml" xmlns:w16cex="http://schemas.microsoft.com/office/word/2018/wordml/cex" xmlns:w16cid="http://schemas.microsoft.com/office/word/2016/wordml/cid" xmlns:w16="http://schemas.microsoft.com/office/word/2018/wordml" xmlns:w16du="http://schemas.microsoft.com/office/word/2023/wordml/word16du" xmlns:w16sdtdh="http://schemas.microsoft.com/office/word/2020/wordml/sdtdatahash" xmlns:w16sdtfl="http://schemas.microsoft.com/office/word/2024/wordml/sdtformatlock" xmlns:w16se="http://schemas.microsoft.com/office/word/2015/wordml/symex" xmlns:wpg="http://schemas.microsoft.com/office/word/2010/wordprocessingGroup" xmlns:wpi="http://schemas.microsoft.com/office/word/2010/wordprocessingInk" xmlns:wne="http://schemas.microsoft.com/office/word/2006/wordml" xmlns:wps="http://schemas.microsoft.com/office/word/2010/wordprocessingShape" mc:Ignorable="w14 w15 w16se w16cid w16 w16cex w16sdtdh w16sdtfl w16du wp14">
   <w:p>
     <w:pPr>
       <w:pStyle w:val="Footer"/>
@@ -9073,7 +8642,7 @@
 </file>
 
 <file path=word/footnotes.xml><?xml version="1.0" encoding="utf-8"?>
-<w:footnotes xmlns:ve="http://schemas.openxmlformats.org/markup-compatibility/2006" xmlns:o="urn:schemas-microsoft-com:office:office" xmlns:r="http://schemas.openxmlformats.org/officeDocument/2006/relationships" xmlns:m="http://schemas.openxmlformats.org/officeDocument/2006/math" xmlns:v="urn:schemas-microsoft-com:vml" xmlns:wp="http://schemas.openxmlformats.org/drawingml/2006/wordprocessingDrawing" xmlns:w10="urn:schemas-microsoft-com:office:word" xmlns:w="http://schemas.openxmlformats.org/wordprocessingml/2006/main" xmlns:wne="http://schemas.microsoft.com/office/word/2006/wordml">
+<w:footnotes xmlns:wpc="http://schemas.microsoft.com/office/word/2010/wordprocessingCanvas" xmlns:cx="http://schemas.microsoft.com/office/drawing/2014/chartex" xmlns:cx1="http://schemas.microsoft.com/office/drawing/2015/9/8/chartex" xmlns:cx2="http://schemas.microsoft.com/office/drawing/2015/10/21/chartex" xmlns:cx3="http://schemas.microsoft.com/office/drawing/2016/5/9/chartex" xmlns:cx4="http://schemas.microsoft.com/office/drawing/2016/5/10/chartex" xmlns:cx5="http://schemas.microsoft.com/office/drawing/2016/5/11/chartex" xmlns:cx6="http://schemas.microsoft.com/office/drawing/2016/5/12/chartex" xmlns:cx7="http://schemas.microsoft.com/office/drawing/2016/5/13/chartex" xmlns:cx8="http://schemas.microsoft.com/office/drawing/2016/5/14/chartex" xmlns:mc="http://schemas.openxmlformats.org/markup-compatibility/2006" xmlns:aink="http://schemas.microsoft.com/office/drawing/2016/ink" xmlns:am3d="http://schemas.microsoft.com/office/drawing/2017/model3d" xmlns:o="urn:schemas-microsoft-com:office:office" xmlns:oel="http://schemas.microsoft.com/office/2019/extlst" xmlns:r="http://schemas.openxmlformats.org/officeDocument/2006/relationships" xmlns:m="http://schemas.openxmlformats.org/officeDocument/2006/math" xmlns:v="urn:schemas-microsoft-com:vml" xmlns:wp14="http://schemas.microsoft.com/office/word/2010/wordprocessingDrawing" xmlns:wp="http://schemas.openxmlformats.org/drawingml/2006/wordprocessingDrawing" xmlns:w10="urn:schemas-microsoft-com:office:word" xmlns:w="http://schemas.openxmlformats.org/wordprocessingml/2006/main" xmlns:w14="http://schemas.microsoft.com/office/word/2010/wordml" xmlns:w15="http://schemas.microsoft.com/office/word/2012/wordml" xmlns:w16cex="http://schemas.microsoft.com/office/word/2018/wordml/cex" xmlns:w16cid="http://schemas.microsoft.com/office/word/2016/wordml/cid" xmlns:w16="http://schemas.microsoft.com/office/word/2018/wordml" xmlns:w16du="http://schemas.microsoft.com/office/word/2023/wordml/word16du" xmlns:w16sdtdh="http://schemas.microsoft.com/office/word/2020/wordml/sdtdatahash" xmlns:w16sdtfl="http://schemas.microsoft.com/office/word/2024/wordml/sdtformatlock" xmlns:w16se="http://schemas.microsoft.com/office/word/2015/wordml/symex" xmlns:wpg="http://schemas.microsoft.com/office/word/2010/wordprocessingGroup" xmlns:wpi="http://schemas.microsoft.com/office/word/2010/wordprocessingInk" xmlns:wne="http://schemas.microsoft.com/office/word/2006/wordml" xmlns:wps="http://schemas.microsoft.com/office/word/2010/wordprocessingShape" mc:Ignorable="w14 w15 w16se w16cid w16 w16cex w16sdtdh w16sdtfl w16du wp14">
   <w:footnote w:type="separator" w:id="-1">
     <w:p>
       <w:r>
@@ -9092,8 +8661,8 @@
 </file>
 
 <file path=word/numbering.xml><?xml version="1.0" encoding="utf-8"?>
-<w:numbering xmlns:ve="http://schemas.openxmlformats.org/markup-compatibility/2006" xmlns:o="urn:schemas-microsoft-com:office:office" xmlns:r="http://schemas.openxmlformats.org/officeDocument/2006/relationships" xmlns:m="http://schemas.openxmlformats.org/officeDocument/2006/math" xmlns:v="urn:schemas-microsoft-com:vml" xmlns:wp="http://schemas.openxmlformats.org/drawingml/2006/wordprocessingDrawing" xmlns:w10="urn:schemas-microsoft-com:office:word" xmlns:w="http://schemas.openxmlformats.org/wordprocessingml/2006/main" xmlns:wne="http://schemas.microsoft.com/office/word/2006/wordml">
-  <w:abstractNum w:abstractNumId="0">
+<w:numbering xmlns:wpc="http://schemas.microsoft.com/office/word/2010/wordprocessingCanvas" xmlns:cx="http://schemas.microsoft.com/office/drawing/2014/chartex" xmlns:cx1="http://schemas.microsoft.com/office/drawing/2015/9/8/chartex" xmlns:cx2="http://schemas.microsoft.com/office/drawing/2015/10/21/chartex" xmlns:cx3="http://schemas.microsoft.com/office/drawing/2016/5/9/chartex" xmlns:cx4="http://schemas.microsoft.com/office/drawing/2016/5/10/chartex" xmlns:cx5="http://schemas.microsoft.com/office/drawing/2016/5/11/chartex" xmlns:cx6="http://schemas.microsoft.com/office/drawing/2016/5/12/chartex" xmlns:cx7="http://schemas.microsoft.com/office/drawing/2016/5/13/chartex" xmlns:cx8="http://schemas.microsoft.com/office/drawing/2016/5/14/chartex" xmlns:mc="http://schemas.openxmlformats.org/markup-compatibility/2006" xmlns:aink="http://schemas.microsoft.com/office/drawing/2016/ink" xmlns:am3d="http://schemas.microsoft.com/office/drawing/2017/model3d" xmlns:o="urn:schemas-microsoft-com:office:office" xmlns:oel="http://schemas.microsoft.com/office/2019/extlst" xmlns:r="http://schemas.openxmlformats.org/officeDocument/2006/relationships" xmlns:m="http://schemas.openxmlformats.org/officeDocument/2006/math" xmlns:v="urn:schemas-microsoft-com:vml" xmlns:wp14="http://schemas.microsoft.com/office/word/2010/wordprocessingDrawing" xmlns:wp="http://schemas.openxmlformats.org/drawingml/2006/wordprocessingDrawing" xmlns:w10="urn:schemas-microsoft-com:office:word" xmlns:w="http://schemas.openxmlformats.org/wordprocessingml/2006/main" xmlns:w14="http://schemas.microsoft.com/office/word/2010/wordml" xmlns:w15="http://schemas.microsoft.com/office/word/2012/wordml" xmlns:w16cex="http://schemas.microsoft.com/office/word/2018/wordml/cex" xmlns:w16cid="http://schemas.microsoft.com/office/word/2016/wordml/cid" xmlns:w16="http://schemas.microsoft.com/office/word/2018/wordml" xmlns:w16du="http://schemas.microsoft.com/office/word/2023/wordml/word16du" xmlns:w16sdtdh="http://schemas.microsoft.com/office/word/2020/wordml/sdtdatahash" xmlns:w16sdtfl="http://schemas.microsoft.com/office/word/2024/wordml/sdtformatlock" xmlns:w16se="http://schemas.microsoft.com/office/word/2015/wordml/symex" xmlns:wpg="http://schemas.microsoft.com/office/word/2010/wordprocessingGroup" xmlns:wpi="http://schemas.microsoft.com/office/word/2010/wordprocessingInk" xmlns:wne="http://schemas.microsoft.com/office/word/2006/wordml" xmlns:wps="http://schemas.microsoft.com/office/word/2010/wordprocessingShape" mc:Ignorable="w14 w15 w16se w16cid w16 w16cex w16sdtdh w16sdtfl w16du wp14">
+  <w:abstractNum w:abstractNumId="0" w15:restartNumberingAfterBreak="0">
     <w:nsid w:val="035C034F"/>
     <w:multiLevelType w:val="multilevel"/>
     <w:tmpl w:val="1A70C280"/>
@@ -9242,7 +8811,7 @@
       </w:rPr>
     </w:lvl>
   </w:abstractNum>
-  <w:abstractNum w:abstractNumId="1">
+  <w:abstractNum w:abstractNumId="1" w15:restartNumberingAfterBreak="0">
     <w:nsid w:val="093A25EE"/>
     <w:multiLevelType w:val="multilevel"/>
     <w:tmpl w:val="873CA068"/>
@@ -9391,7 +8960,7 @@
       </w:rPr>
     </w:lvl>
   </w:abstractNum>
-  <w:abstractNum w:abstractNumId="2">
+  <w:abstractNum w:abstractNumId="2" w15:restartNumberingAfterBreak="0">
     <w:nsid w:val="0DC44B5A"/>
     <w:multiLevelType w:val="multilevel"/>
     <w:tmpl w:val="1DD83DD0"/>
@@ -9540,7 +9109,7 @@
       </w:rPr>
     </w:lvl>
   </w:abstractNum>
-  <w:abstractNum w:abstractNumId="3">
+  <w:abstractNum w:abstractNumId="3" w15:restartNumberingAfterBreak="0">
     <w:nsid w:val="140B2F72"/>
     <w:multiLevelType w:val="multilevel"/>
     <w:tmpl w:val="A728441A"/>
@@ -9689,7 +9258,7 @@
       </w:rPr>
     </w:lvl>
   </w:abstractNum>
-  <w:abstractNum w:abstractNumId="4">
+  <w:abstractNum w:abstractNumId="4" w15:restartNumberingAfterBreak="0">
     <w:nsid w:val="16D23555"/>
     <w:multiLevelType w:val="multilevel"/>
     <w:tmpl w:val="7A429560"/>
@@ -9838,7 +9407,7 @@
       </w:rPr>
     </w:lvl>
   </w:abstractNum>
-  <w:abstractNum w:abstractNumId="5">
+  <w:abstractNum w:abstractNumId="5" w15:restartNumberingAfterBreak="0">
     <w:nsid w:val="1A421769"/>
     <w:multiLevelType w:val="multilevel"/>
     <w:tmpl w:val="A1C0C3D6"/>
@@ -9987,7 +9556,7 @@
       </w:rPr>
     </w:lvl>
   </w:abstractNum>
-  <w:abstractNum w:abstractNumId="6">
+  <w:abstractNum w:abstractNumId="6" w15:restartNumberingAfterBreak="0">
     <w:nsid w:val="1BE56825"/>
     <w:multiLevelType w:val="multilevel"/>
     <w:tmpl w:val="3C48EB2A"/>
@@ -10136,7 +9705,7 @@
       </w:rPr>
     </w:lvl>
   </w:abstractNum>
-  <w:abstractNum w:abstractNumId="7">
+  <w:abstractNum w:abstractNumId="7" w15:restartNumberingAfterBreak="0">
     <w:nsid w:val="243F2B45"/>
     <w:multiLevelType w:val="multilevel"/>
     <w:tmpl w:val="431CDCDE"/>
@@ -10285,7 +9854,7 @@
       </w:rPr>
     </w:lvl>
   </w:abstractNum>
-  <w:abstractNum w:abstractNumId="8">
+  <w:abstractNum w:abstractNumId="8" w15:restartNumberingAfterBreak="0">
     <w:nsid w:val="291A0219"/>
     <w:multiLevelType w:val="multilevel"/>
     <w:tmpl w:val="46D840E2"/>
@@ -10434,7 +10003,7 @@
       </w:rPr>
     </w:lvl>
   </w:abstractNum>
-  <w:abstractNum w:abstractNumId="9">
+  <w:abstractNum w:abstractNumId="9" w15:restartNumberingAfterBreak="0">
     <w:nsid w:val="2D733D9B"/>
     <w:multiLevelType w:val="multilevel"/>
     <w:tmpl w:val="5054FB08"/>
@@ -10583,7 +10152,7 @@
       </w:rPr>
     </w:lvl>
   </w:abstractNum>
-  <w:abstractNum w:abstractNumId="10">
+  <w:abstractNum w:abstractNumId="10" w15:restartNumberingAfterBreak="0">
     <w:nsid w:val="2FA22227"/>
     <w:multiLevelType w:val="multilevel"/>
     <w:tmpl w:val="C554A7E4"/>
@@ -10696,7 +10265,7 @@
       </w:pPr>
     </w:lvl>
   </w:abstractNum>
-  <w:abstractNum w:abstractNumId="11">
+  <w:abstractNum w:abstractNumId="11" w15:restartNumberingAfterBreak="0">
     <w:nsid w:val="36077937"/>
     <w:multiLevelType w:val="multilevel"/>
     <w:tmpl w:val="2B3E6B7A"/>
@@ -10845,7 +10414,7 @@
       </w:rPr>
     </w:lvl>
   </w:abstractNum>
-  <w:abstractNum w:abstractNumId="12">
+  <w:abstractNum w:abstractNumId="12" w15:restartNumberingAfterBreak="0">
     <w:nsid w:val="39EF4168"/>
     <w:multiLevelType w:val="multilevel"/>
     <w:tmpl w:val="D3644476"/>
@@ -10994,7 +10563,7 @@
       </w:rPr>
     </w:lvl>
   </w:abstractNum>
-  <w:abstractNum w:abstractNumId="13">
+  <w:abstractNum w:abstractNumId="13" w15:restartNumberingAfterBreak="0">
     <w:nsid w:val="3B660AE1"/>
     <w:multiLevelType w:val="multilevel"/>
     <w:tmpl w:val="327E5218"/>
@@ -11143,7 +10712,7 @@
       </w:rPr>
     </w:lvl>
   </w:abstractNum>
-  <w:abstractNum w:abstractNumId="14">
+  <w:abstractNum w:abstractNumId="14" w15:restartNumberingAfterBreak="0">
     <w:nsid w:val="3CD5021A"/>
     <w:multiLevelType w:val="multilevel"/>
     <w:tmpl w:val="849831C2"/>
@@ -11292,7 +10861,7 @@
       </w:rPr>
     </w:lvl>
   </w:abstractNum>
-  <w:abstractNum w:abstractNumId="15">
+  <w:abstractNum w:abstractNumId="15" w15:restartNumberingAfterBreak="0">
     <w:nsid w:val="3CDE5CBF"/>
     <w:multiLevelType w:val="multilevel"/>
     <w:tmpl w:val="8D5C6D74"/>
@@ -11441,7 +11010,7 @@
       </w:rPr>
     </w:lvl>
   </w:abstractNum>
-  <w:abstractNum w:abstractNumId="16">
+  <w:abstractNum w:abstractNumId="16" w15:restartNumberingAfterBreak="0">
     <w:nsid w:val="4486092D"/>
     <w:multiLevelType w:val="multilevel"/>
     <w:tmpl w:val="47E6CCCE"/>
@@ -11590,7 +11159,7 @@
       </w:rPr>
     </w:lvl>
   </w:abstractNum>
-  <w:abstractNum w:abstractNumId="17">
+  <w:abstractNum w:abstractNumId="17" w15:restartNumberingAfterBreak="0">
     <w:nsid w:val="5DDE5065"/>
     <w:multiLevelType w:val="multilevel"/>
     <w:tmpl w:val="D6CE3010"/>
@@ -11739,7 +11308,7 @@
       </w:rPr>
     </w:lvl>
   </w:abstractNum>
-  <w:abstractNum w:abstractNumId="18">
+  <w:abstractNum w:abstractNumId="18" w15:restartNumberingAfterBreak="0">
     <w:nsid w:val="5F1D258A"/>
     <w:multiLevelType w:val="multilevel"/>
     <w:tmpl w:val="C382DE26"/>
@@ -11888,7 +11457,7 @@
       </w:rPr>
     </w:lvl>
   </w:abstractNum>
-  <w:abstractNum w:abstractNumId="19">
+  <w:abstractNum w:abstractNumId="19" w15:restartNumberingAfterBreak="0">
     <w:nsid w:val="614A2504"/>
     <w:multiLevelType w:val="multilevel"/>
     <w:tmpl w:val="7CC2C4D8"/>
@@ -12037,7 +11606,7 @@
       </w:rPr>
     </w:lvl>
   </w:abstractNum>
-  <w:abstractNum w:abstractNumId="20">
+  <w:abstractNum w:abstractNumId="20" w15:restartNumberingAfterBreak="0">
     <w:nsid w:val="61555732"/>
     <w:multiLevelType w:val="multilevel"/>
     <w:tmpl w:val="B9E28C04"/>
@@ -12186,7 +11755,7 @@
       </w:rPr>
     </w:lvl>
   </w:abstractNum>
-  <w:abstractNum w:abstractNumId="21">
+  <w:abstractNum w:abstractNumId="21" w15:restartNumberingAfterBreak="0">
     <w:nsid w:val="623B3A79"/>
     <w:multiLevelType w:val="multilevel"/>
     <w:tmpl w:val="C11A931E"/>
@@ -12335,7 +11904,7 @@
       </w:rPr>
     </w:lvl>
   </w:abstractNum>
-  <w:abstractNum w:abstractNumId="22">
+  <w:abstractNum w:abstractNumId="22" w15:restartNumberingAfterBreak="0">
     <w:nsid w:val="73F25FC6"/>
     <w:multiLevelType w:val="multilevel"/>
     <w:tmpl w:val="E9C277F2"/>
@@ -12484,7 +12053,7 @@
       </w:rPr>
     </w:lvl>
   </w:abstractNum>
-  <w:abstractNum w:abstractNumId="23">
+  <w:abstractNum w:abstractNumId="23" w15:restartNumberingAfterBreak="0">
     <w:nsid w:val="75691019"/>
     <w:multiLevelType w:val="hybridMultilevel"/>
     <w:tmpl w:val="221CF420"/>
@@ -12573,7 +12142,7 @@
       </w:pPr>
     </w:lvl>
   </w:abstractNum>
-  <w:abstractNum w:abstractNumId="24">
+  <w:abstractNum w:abstractNumId="24" w15:restartNumberingAfterBreak="0">
     <w:nsid w:val="7FC5077C"/>
     <w:multiLevelType w:val="multilevel"/>
     <w:tmpl w:val="C2583322"/>
@@ -12722,86 +12291,86 @@
       </w:rPr>
     </w:lvl>
   </w:abstractNum>
-  <w:num w:numId="1">
+  <w:num w:numId="1" w16cid:durableId="1164316985">
     <w:abstractNumId w:val="17"/>
   </w:num>
-  <w:num w:numId="2">
+  <w:num w:numId="2" w16cid:durableId="1428228509">
     <w:abstractNumId w:val="16"/>
   </w:num>
-  <w:num w:numId="3">
+  <w:num w:numId="3" w16cid:durableId="2065063243">
     <w:abstractNumId w:val="3"/>
   </w:num>
-  <w:num w:numId="4">
+  <w:num w:numId="4" w16cid:durableId="983776701">
     <w:abstractNumId w:val="1"/>
   </w:num>
-  <w:num w:numId="5">
+  <w:num w:numId="5" w16cid:durableId="2005468185">
     <w:abstractNumId w:val="19"/>
   </w:num>
-  <w:num w:numId="6">
+  <w:num w:numId="6" w16cid:durableId="1549150067">
     <w:abstractNumId w:val="21"/>
   </w:num>
-  <w:num w:numId="7">
+  <w:num w:numId="7" w16cid:durableId="285626637">
     <w:abstractNumId w:val="20"/>
   </w:num>
-  <w:num w:numId="8">
+  <w:num w:numId="8" w16cid:durableId="777993130">
     <w:abstractNumId w:val="14"/>
   </w:num>
-  <w:num w:numId="9">
+  <w:num w:numId="9" w16cid:durableId="1476296184">
     <w:abstractNumId w:val="2"/>
   </w:num>
-  <w:num w:numId="10">
+  <w:num w:numId="10" w16cid:durableId="2027713687">
     <w:abstractNumId w:val="9"/>
   </w:num>
-  <w:num w:numId="11">
+  <w:num w:numId="11" w16cid:durableId="483011978">
     <w:abstractNumId w:val="5"/>
   </w:num>
-  <w:num w:numId="12">
+  <w:num w:numId="12" w16cid:durableId="653602904">
     <w:abstractNumId w:val="13"/>
   </w:num>
-  <w:num w:numId="13">
+  <w:num w:numId="13" w16cid:durableId="1217619133">
     <w:abstractNumId w:val="22"/>
   </w:num>
-  <w:num w:numId="14">
+  <w:num w:numId="14" w16cid:durableId="132724733">
     <w:abstractNumId w:val="8"/>
   </w:num>
-  <w:num w:numId="15">
+  <w:num w:numId="15" w16cid:durableId="593321508">
     <w:abstractNumId w:val="0"/>
   </w:num>
-  <w:num w:numId="16">
+  <w:num w:numId="16" w16cid:durableId="1419864264">
     <w:abstractNumId w:val="4"/>
   </w:num>
-  <w:num w:numId="17">
+  <w:num w:numId="17" w16cid:durableId="1761220728">
     <w:abstractNumId w:val="12"/>
   </w:num>
-  <w:num w:numId="18">
+  <w:num w:numId="18" w16cid:durableId="100689185">
     <w:abstractNumId w:val="24"/>
   </w:num>
-  <w:num w:numId="19">
+  <w:num w:numId="19" w16cid:durableId="1914046510">
     <w:abstractNumId w:val="11"/>
   </w:num>
-  <w:num w:numId="20">
+  <w:num w:numId="20" w16cid:durableId="610861551">
     <w:abstractNumId w:val="10"/>
   </w:num>
-  <w:num w:numId="21">
+  <w:num w:numId="21" w16cid:durableId="1086993674">
     <w:abstractNumId w:val="6"/>
   </w:num>
-  <w:num w:numId="22">
+  <w:num w:numId="22" w16cid:durableId="142090839">
     <w:abstractNumId w:val="7"/>
   </w:num>
-  <w:num w:numId="23">
+  <w:num w:numId="23" w16cid:durableId="1426152910">
     <w:abstractNumId w:val="15"/>
   </w:num>
-  <w:num w:numId="24">
+  <w:num w:numId="24" w16cid:durableId="1155292356">
     <w:abstractNumId w:val="18"/>
   </w:num>
-  <w:num w:numId="25">
+  <w:num w:numId="25" w16cid:durableId="19284522">
     <w:abstractNumId w:val="23"/>
   </w:num>
 </w:numbering>
 </file>
 
 <file path=word/styles.xml><?xml version="1.0" encoding="utf-8"?>
-<w:styles xmlns:r="http://schemas.openxmlformats.org/officeDocument/2006/relationships" xmlns:w="http://schemas.openxmlformats.org/wordprocessingml/2006/main">
+<w:styles xmlns:mc="http://schemas.openxmlformats.org/markup-compatibility/2006" xmlns:r="http://schemas.openxmlformats.org/officeDocument/2006/relationships" xmlns:w="http://schemas.openxmlformats.org/wordprocessingml/2006/main" xmlns:w14="http://schemas.microsoft.com/office/word/2010/wordml" xmlns:w15="http://schemas.microsoft.com/office/word/2012/wordml" xmlns:w16cex="http://schemas.microsoft.com/office/word/2018/wordml/cex" xmlns:w16cid="http://schemas.microsoft.com/office/word/2016/wordml/cid" xmlns:w16="http://schemas.microsoft.com/office/word/2018/wordml" xmlns:w16du="http://schemas.microsoft.com/office/word/2023/wordml/word16du" xmlns:w16sdtdh="http://schemas.microsoft.com/office/word/2020/wordml/sdtdatahash" xmlns:w16sdtfl="http://schemas.microsoft.com/office/word/2024/wordml/sdtformatlock" xmlns:w16se="http://schemas.microsoft.com/office/word/2015/wordml/symex" mc:Ignorable="w14 w15 w16se w16cid w16 w16cex w16sdtdh w16sdtfl w16du">
   <w:docDefaults>
     <w:rPrDefault>
       <w:rPr>
@@ -12811,144 +12380,383 @@
     </w:rPrDefault>
     <w:pPrDefault/>
   </w:docDefaults>
-  <w:latentStyles w:defLockedState="0" w:defUIPriority="99" w:defSemiHidden="1" w:defUnhideWhenUsed="1" w:defQFormat="0" w:count="267">
-    <w:lsdException w:name="Normal" w:semiHidden="0" w:uiPriority="0" w:unhideWhenUsed="0" w:qFormat="1"/>
-    <w:lsdException w:name="heading 1" w:semiHidden="0" w:uiPriority="9" w:unhideWhenUsed="0" w:qFormat="1"/>
-    <w:lsdException w:name="heading 2" w:semiHidden="0" w:uiPriority="9" w:unhideWhenUsed="0" w:qFormat="1"/>
-    <w:lsdException w:name="heading 3" w:semiHidden="0" w:uiPriority="9" w:unhideWhenUsed="0" w:qFormat="1"/>
-    <w:lsdException w:name="heading 4" w:semiHidden="0" w:uiPriority="9" w:unhideWhenUsed="0" w:qFormat="1"/>
-    <w:lsdException w:name="heading 5" w:semiHidden="0" w:uiPriority="9" w:unhideWhenUsed="0" w:qFormat="1"/>
-    <w:lsdException w:name="heading 6" w:semiHidden="0" w:uiPriority="9" w:unhideWhenUsed="0" w:qFormat="1"/>
-    <w:lsdException w:name="heading 7" w:semiHidden="0" w:uiPriority="9" w:unhideWhenUsed="0" w:qFormat="1"/>
-    <w:lsdException w:name="heading 8" w:semiHidden="0" w:uiPriority="9" w:unhideWhenUsed="0" w:qFormat="1"/>
-    <w:lsdException w:name="heading 9" w:semiHidden="0" w:uiPriority="9" w:unhideWhenUsed="0" w:qFormat="1"/>
-    <w:lsdException w:name="toc 1" w:uiPriority="39"/>
-    <w:lsdException w:name="toc 2" w:uiPriority="39"/>
-    <w:lsdException w:name="toc 3" w:uiPriority="39"/>
-    <w:lsdException w:name="toc 4" w:uiPriority="39"/>
-    <w:lsdException w:name="toc 5" w:uiPriority="39"/>
-    <w:lsdException w:name="toc 6" w:uiPriority="39"/>
-    <w:lsdException w:name="toc 7" w:uiPriority="39"/>
-    <w:lsdException w:name="toc 8" w:uiPriority="39"/>
-    <w:lsdException w:name="toc 9" w:uiPriority="39"/>
-    <w:lsdException w:name="caption" w:uiPriority="35" w:qFormat="1"/>
-    <w:lsdException w:name="Title" w:semiHidden="0" w:uiPriority="10" w:unhideWhenUsed="0" w:qFormat="1"/>
-    <w:lsdException w:name="Default Paragraph Font" w:uiPriority="1"/>
-    <w:lsdException w:name="Subtitle" w:semiHidden="0" w:uiPriority="11" w:unhideWhenUsed="0" w:qFormat="1"/>
-    <w:lsdException w:name="Strong" w:semiHidden="0" w:uiPriority="22" w:unhideWhenUsed="0" w:qFormat="1"/>
-    <w:lsdException w:name="Emphasis" w:semiHidden="0" w:uiPriority="20" w:unhideWhenUsed="0" w:qFormat="1"/>
-    <w:lsdException w:name="Table Grid" w:semiHidden="0" w:uiPriority="59" w:unhideWhenUsed="0"/>
-    <w:lsdException w:name="Placeholder Text" w:unhideWhenUsed="0"/>
-    <w:lsdException w:name="No Spacing" w:semiHidden="0" w:uiPriority="1" w:unhideWhenUsed="0" w:qFormat="1"/>
-    <w:lsdException w:name="Light Shading" w:semiHidden="0" w:uiPriority="60" w:unhideWhenUsed="0"/>
-    <w:lsdException w:name="Light List" w:semiHidden="0" w:uiPriority="61" w:unhideWhenUsed="0"/>
-    <w:lsdException w:name="Light Grid" w:semiHidden="0" w:uiPriority="62" w:unhideWhenUsed="0"/>
-    <w:lsdException w:name="Medium Shading 1" w:semiHidden="0" w:uiPriority="63" w:unhideWhenUsed="0"/>
-    <w:lsdException w:name="Medium Shading 2" w:semiHidden="0" w:uiPriority="64" w:unhideWhenUsed="0"/>
-    <w:lsdException w:name="Medium List 1" w:semiHidden="0" w:uiPriority="65" w:unhideWhenUsed="0"/>
-    <w:lsdException w:name="Medium List 2" w:semiHidden="0" w:uiPriority="66" w:unhideWhenUsed="0"/>
-    <w:lsdException w:name="Medium Grid 1" w:semiHidden="0" w:uiPriority="67" w:unhideWhenUsed="0"/>
-    <w:lsdException w:name="Medium Grid 2" w:semiHidden="0" w:uiPriority="68" w:unhideWhenUsed="0"/>
-    <w:lsdException w:name="Medium Grid 3" w:semiHidden="0" w:uiPriority="69" w:unhideWhenUsed="0"/>
-    <w:lsdException w:name="Dark List" w:semiHidden="0" w:uiPriority="70" w:unhideWhenUsed="0"/>
-    <w:lsdException w:name="Colorful Shading" w:semiHidden="0" w:uiPriority="71" w:unhideWhenUsed="0"/>
-    <w:lsdException w:name="Colorful List" w:semiHidden="0" w:uiPriority="72" w:unhideWhenUsed="0"/>
-    <w:lsdException w:name="Colorful Grid" w:semiHidden="0" w:uiPriority="73" w:unhideWhenUsed="0"/>
-    <w:lsdException w:name="Light Shading Accent 1" w:semiHidden="0" w:uiPriority="60" w:unhideWhenUsed="0"/>
-    <w:lsdException w:name="Light List Accent 1" w:semiHidden="0" w:uiPriority="61" w:unhideWhenUsed="0"/>
-    <w:lsdException w:name="Light Grid Accent 1" w:semiHidden="0" w:uiPriority="62" w:unhideWhenUsed="0"/>
-    <w:lsdException w:name="Medium Shading 1 Accent 1" w:semiHidden="0" w:uiPriority="63" w:unhideWhenUsed="0"/>
-    <w:lsdException w:name="Medium Shading 2 Accent 1" w:semiHidden="0" w:uiPriority="64" w:unhideWhenUsed="0"/>
-    <w:lsdException w:name="Medium List 1 Accent 1" w:semiHidden="0" w:uiPriority="65" w:unhideWhenUsed="0"/>
-    <w:lsdException w:name="Revision" w:unhideWhenUsed="0"/>
-    <w:lsdException w:name="List Paragraph" w:semiHidden="0" w:uiPriority="34" w:unhideWhenUsed="0" w:qFormat="1"/>
-    <w:lsdException w:name="Quote" w:semiHidden="0" w:uiPriority="29" w:unhideWhenUsed="0" w:qFormat="1"/>
-    <w:lsdException w:name="Intense Quote" w:semiHidden="0" w:uiPriority="30" w:unhideWhenUsed="0" w:qFormat="1"/>
-    <w:lsdException w:name="Medium List 2 Accent 1" w:semiHidden="0" w:uiPriority="66" w:unhideWhenUsed="0"/>
-    <w:lsdException w:name="Medium Grid 1 Accent 1" w:semiHidden="0" w:uiPriority="67" w:unhideWhenUsed="0"/>
-    <w:lsdException w:name="Medium Grid 2 Accent 1" w:semiHidden="0" w:uiPriority="68" w:unhideWhenUsed="0"/>
-    <w:lsdException w:name="Medium Grid 3 Accent 1" w:semiHidden="0" w:uiPriority="69" w:unhideWhenUsed="0"/>
-    <w:lsdException w:name="Dark List Accent 1" w:semiHidden="0" w:uiPriority="70" w:unhideWhenUsed="0"/>
-    <w:lsdException w:name="Colorful Shading Accent 1" w:semiHidden="0" w:uiPriority="71" w:unhideWhenUsed="0"/>
-    <w:lsdException w:name="Colorful List Accent 1" w:semiHidden="0" w:uiPriority="72" w:unhideWhenUsed="0"/>
-    <w:lsdException w:name="Colorful Grid Accent 1" w:semiHidden="0" w:uiPriority="73" w:unhideWhenUsed="0"/>
-    <w:lsdException w:name="Light Shading Accent 2" w:semiHidden="0" w:uiPriority="60" w:unhideWhenUsed="0"/>
-    <w:lsdException w:name="Light List Accent 2" w:semiHidden="0" w:uiPriority="61" w:unhideWhenUsed="0"/>
-    <w:lsdException w:name="Light Grid Accent 2" w:semiHidden="0" w:uiPriority="62" w:unhideWhenUsed="0"/>
-    <w:lsdException w:name="Medium Shading 1 Accent 2" w:semiHidden="0" w:uiPriority="63" w:unhideWhenUsed="0"/>
-    <w:lsdException w:name="Medium Shading 2 Accent 2" w:semiHidden="0" w:uiPriority="64" w:unhideWhenUsed="0"/>
-    <w:lsdException w:name="Medium List 1 Accent 2" w:semiHidden="0" w:uiPriority="65" w:unhideWhenUsed="0"/>
-    <w:lsdException w:name="Medium List 2 Accent 2" w:semiHidden="0" w:uiPriority="66" w:unhideWhenUsed="0"/>
-    <w:lsdException w:name="Medium Grid 1 Accent 2" w:semiHidden="0" w:uiPriority="67" w:unhideWhenUsed="0"/>
-    <w:lsdException w:name="Medium Grid 2 Accent 2" w:semiHidden="0" w:uiPriority="68" w:unhideWhenUsed="0"/>
-    <w:lsdException w:name="Medium Grid 3 Accent 2" w:semiHidden="0" w:uiPriority="69" w:unhideWhenUsed="0"/>
-    <w:lsdException w:name="Dark List Accent 2" w:semiHidden="0" w:uiPriority="70" w:unhideWhenUsed="0"/>
-    <w:lsdException w:name="Colorful Shading Accent 2" w:semiHidden="0" w:uiPriority="71" w:unhideWhenUsed="0"/>
-    <w:lsdException w:name="Colorful List Accent 2" w:semiHidden="0" w:uiPriority="72" w:unhideWhenUsed="0"/>
-    <w:lsdException w:name="Colorful Grid Accent 2" w:semiHidden="0" w:uiPriority="73" w:unhideWhenUsed="0"/>
-    <w:lsdException w:name="Light Shading Accent 3" w:semiHidden="0" w:uiPriority="60" w:unhideWhenUsed="0"/>
-    <w:lsdException w:name="Light List Accent 3" w:semiHidden="0" w:uiPriority="61" w:unhideWhenUsed="0"/>
-    <w:lsdException w:name="Light Grid Accent 3" w:semiHidden="0" w:uiPriority="62" w:unhideWhenUsed="0"/>
-    <w:lsdException w:name="Medium Shading 1 Accent 3" w:semiHidden="0" w:uiPriority="63" w:unhideWhenUsed="0"/>
-    <w:lsdException w:name="Medium Shading 2 Accent 3" w:semiHidden="0" w:uiPriority="64" w:unhideWhenUsed="0"/>
-    <w:lsdException w:name="Medium List 1 Accent 3" w:semiHidden="0" w:uiPriority="65" w:unhideWhenUsed="0"/>
-    <w:lsdException w:name="Medium List 2 Accent 3" w:semiHidden="0" w:uiPriority="66" w:unhideWhenUsed="0"/>
-    <w:lsdException w:name="Medium Grid 1 Accent 3" w:semiHidden="0" w:uiPriority="67" w:unhideWhenUsed="0"/>
-    <w:lsdException w:name="Medium Grid 2 Accent 3" w:semiHidden="0" w:uiPriority="68" w:unhideWhenUsed="0"/>
-    <w:lsdException w:name="Medium Grid 3 Accent 3" w:semiHidden="0" w:uiPriority="69" w:unhideWhenUsed="0"/>
-    <w:lsdException w:name="Dark List Accent 3" w:semiHidden="0" w:uiPriority="70" w:unhideWhenUsed="0"/>
-    <w:lsdException w:name="Colorful Shading Accent 3" w:semiHidden="0" w:uiPriority="71" w:unhideWhenUsed="0"/>
-    <w:lsdException w:name="Colorful List Accent 3" w:semiHidden="0" w:uiPriority="72" w:unhideWhenUsed="0"/>
-    <w:lsdException w:name="Colorful Grid Accent 3" w:semiHidden="0" w:uiPriority="73" w:unhideWhenUsed="0"/>
-    <w:lsdException w:name="Light Shading Accent 4" w:semiHidden="0" w:uiPriority="60" w:unhideWhenUsed="0"/>
-    <w:lsdException w:name="Light List Accent 4" w:semiHidden="0" w:uiPriority="61" w:unhideWhenUsed="0"/>
-    <w:lsdException w:name="Light Grid Accent 4" w:semiHidden="0" w:uiPriority="62" w:unhideWhenUsed="0"/>
-    <w:lsdException w:name="Medium Shading 1 Accent 4" w:semiHidden="0" w:uiPriority="63" w:unhideWhenUsed="0"/>
-    <w:lsdException w:name="Medium Shading 2 Accent 4" w:semiHidden="0" w:uiPriority="64" w:unhideWhenUsed="0"/>
-    <w:lsdException w:name="Medium List 1 Accent 4" w:semiHidden="0" w:uiPriority="65" w:unhideWhenUsed="0"/>
-    <w:lsdException w:name="Medium List 2 Accent 4" w:semiHidden="0" w:uiPriority="66" w:unhideWhenUsed="0"/>
-    <w:lsdException w:name="Medium Grid 1 Accent 4" w:semiHidden="0" w:uiPriority="67" w:unhideWhenUsed="0"/>
-    <w:lsdException w:name="Medium Grid 2 Accent 4" w:semiHidden="0" w:uiPriority="68" w:unhideWhenUsed="0"/>
-    <w:lsdException w:name="Medium Grid 3 Accent 4" w:semiHidden="0" w:uiPriority="69" w:unhideWhenUsed="0"/>
-    <w:lsdException w:name="Dark List Accent 4" w:semiHidden="0" w:uiPriority="70" w:unhideWhenUsed="0"/>
-    <w:lsdException w:name="Colorful Shading Accent 4" w:semiHidden="0" w:uiPriority="71" w:unhideWhenUsed="0"/>
-    <w:lsdException w:name="Colorful List Accent 4" w:semiHidden="0" w:uiPriority="72" w:unhideWhenUsed="0"/>
-    <w:lsdException w:name="Colorful Grid Accent 4" w:semiHidden="0" w:uiPriority="73" w:unhideWhenUsed="0"/>
-    <w:lsdException w:name="Light Shading Accent 5" w:semiHidden="0" w:uiPriority="60" w:unhideWhenUsed="0"/>
-    <w:lsdException w:name="Light List Accent 5" w:semiHidden="0" w:uiPriority="61" w:unhideWhenUsed="0"/>
-    <w:lsdException w:name="Light Grid Accent 5" w:semiHidden="0" w:uiPriority="62" w:unhideWhenUsed="0"/>
-    <w:lsdException w:name="Medium Shading 1 Accent 5" w:semiHidden="0" w:uiPriority="63" w:unhideWhenUsed="0"/>
-    <w:lsdException w:name="Medium Shading 2 Accent 5" w:semiHidden="0" w:uiPriority="64" w:unhideWhenUsed="0"/>
-    <w:lsdException w:name="Medium List 1 Accent 5" w:semiHidden="0" w:uiPriority="65" w:unhideWhenUsed="0"/>
-    <w:lsdException w:name="Medium List 2 Accent 5" w:semiHidden="0" w:uiPriority="66" w:unhideWhenUsed="0"/>
-    <w:lsdException w:name="Medium Grid 1 Accent 5" w:semiHidden="0" w:uiPriority="67" w:unhideWhenUsed="0"/>
-    <w:lsdException w:name="Medium Grid 2 Accent 5" w:semiHidden="0" w:uiPriority="68" w:unhideWhenUsed="0"/>
-    <w:lsdException w:name="Medium Grid 3 Accent 5" w:semiHidden="0" w:uiPriority="69" w:unhideWhenUsed="0"/>
-    <w:lsdException w:name="Dark List Accent 5" w:semiHidden="0" w:uiPriority="70" w:unhideWhenUsed="0"/>
-    <w:lsdException w:name="Colorful Shading Accent 5" w:semiHidden="0" w:uiPriority="71" w:unhideWhenUsed="0"/>
-    <w:lsdException w:name="Colorful List Accent 5" w:semiHidden="0" w:uiPriority="72" w:unhideWhenUsed="0"/>
-    <w:lsdException w:name="Colorful Grid Accent 5" w:semiHidden="0" w:uiPriority="73" w:unhideWhenUsed="0"/>
-    <w:lsdException w:name="Light Shading Accent 6" w:semiHidden="0" w:uiPriority="60" w:unhideWhenUsed="0"/>
-    <w:lsdException w:name="Light List Accent 6" w:semiHidden="0" w:uiPriority="61" w:unhideWhenUsed="0"/>
-    <w:lsdException w:name="Light Grid Accent 6" w:semiHidden="0" w:uiPriority="62" w:unhideWhenUsed="0"/>
-    <w:lsdException w:name="Medium Shading 1 Accent 6" w:semiHidden="0" w:uiPriority="63" w:unhideWhenUsed="0"/>
-    <w:lsdException w:name="Medium Shading 2 Accent 6" w:semiHidden="0" w:uiPriority="64" w:unhideWhenUsed="0"/>
-    <w:lsdException w:name="Medium List 1 Accent 6" w:semiHidden="0" w:uiPriority="65" w:unhideWhenUsed="0"/>
-    <w:lsdException w:name="Medium List 2 Accent 6" w:semiHidden="0" w:uiPriority="66" w:unhideWhenUsed="0"/>
-    <w:lsdException w:name="Medium Grid 1 Accent 6" w:semiHidden="0" w:uiPriority="67" w:unhideWhenUsed="0"/>
-    <w:lsdException w:name="Medium Grid 2 Accent 6" w:semiHidden="0" w:uiPriority="68" w:unhideWhenUsed="0"/>
-    <w:lsdException w:name="Medium Grid 3 Accent 6" w:semiHidden="0" w:uiPriority="69" w:unhideWhenUsed="0"/>
-    <w:lsdException w:name="Dark List Accent 6" w:semiHidden="0" w:uiPriority="70" w:unhideWhenUsed="0"/>
-    <w:lsdException w:name="Colorful Shading Accent 6" w:semiHidden="0" w:uiPriority="71" w:unhideWhenUsed="0"/>
-    <w:lsdException w:name="Colorful List Accent 6" w:semiHidden="0" w:uiPriority="72" w:unhideWhenUsed="0"/>
-    <w:lsdException w:name="Colorful Grid Accent 6" w:semiHidden="0" w:uiPriority="73" w:unhideWhenUsed="0"/>
-    <w:lsdException w:name="Subtle Emphasis" w:semiHidden="0" w:uiPriority="19" w:unhideWhenUsed="0" w:qFormat="1"/>
-    <w:lsdException w:name="Intense Emphasis" w:semiHidden="0" w:uiPriority="21" w:unhideWhenUsed="0" w:qFormat="1"/>
-    <w:lsdException w:name="Subtle Reference" w:semiHidden="0" w:uiPriority="31" w:unhideWhenUsed="0" w:qFormat="1"/>
-    <w:lsdException w:name="Intense Reference" w:semiHidden="0" w:uiPriority="32" w:unhideWhenUsed="0" w:qFormat="1"/>
-    <w:lsdException w:name="Book Title" w:semiHidden="0" w:uiPriority="33" w:unhideWhenUsed="0" w:qFormat="1"/>
-    <w:lsdException w:name="Bibliography" w:uiPriority="37"/>
-    <w:lsdException w:name="TOC Heading" w:uiPriority="39" w:qFormat="1"/>
+  <w:latentStyles w:defLockedState="0" w:defUIPriority="99" w:defSemiHidden="0" w:defUnhideWhenUsed="0" w:defQFormat="0" w:count="376">
+    <w:lsdException w:name="Normal" w:uiPriority="0" w:qFormat="1"/>
+    <w:lsdException w:name="heading 1" w:uiPriority="9" w:qFormat="1"/>
+    <w:lsdException w:name="heading 2" w:uiPriority="9" w:qFormat="1"/>
+    <w:lsdException w:name="heading 3" w:uiPriority="9" w:qFormat="1"/>
+    <w:lsdException w:name="heading 4" w:uiPriority="9" w:qFormat="1"/>
+    <w:lsdException w:name="heading 5" w:uiPriority="9" w:qFormat="1"/>
+    <w:lsdException w:name="heading 6" w:uiPriority="9" w:qFormat="1"/>
+    <w:lsdException w:name="heading 7" w:uiPriority="9" w:qFormat="1"/>
+    <w:lsdException w:name="heading 8" w:uiPriority="9" w:qFormat="1"/>
+    <w:lsdException w:name="heading 9" w:uiPriority="9" w:qFormat="1"/>
+    <w:lsdException w:name="index 1" w:semiHidden="1" w:unhideWhenUsed="1"/>
+    <w:lsdException w:name="index 2" w:semiHidden="1" w:unhideWhenUsed="1"/>
+    <w:lsdException w:name="index 3" w:semiHidden="1" w:unhideWhenUsed="1"/>
+    <w:lsdException w:name="index 4" w:semiHidden="1" w:unhideWhenUsed="1"/>
+    <w:lsdException w:name="index 5" w:semiHidden="1" w:unhideWhenUsed="1"/>
+    <w:lsdException w:name="index 6" w:semiHidden="1" w:unhideWhenUsed="1"/>
+    <w:lsdException w:name="index 7" w:semiHidden="1" w:unhideWhenUsed="1"/>
+    <w:lsdException w:name="index 8" w:semiHidden="1" w:unhideWhenUsed="1"/>
+    <w:lsdException w:name="index 9" w:semiHidden="1" w:unhideWhenUsed="1"/>
+    <w:lsdException w:name="toc 1" w:semiHidden="1" w:uiPriority="39" w:unhideWhenUsed="1"/>
+    <w:lsdException w:name="toc 2" w:semiHidden="1" w:uiPriority="39" w:unhideWhenUsed="1"/>
+    <w:lsdException w:name="toc 3" w:semiHidden="1" w:uiPriority="39" w:unhideWhenUsed="1"/>
+    <w:lsdException w:name="toc 4" w:semiHidden="1" w:uiPriority="39" w:unhideWhenUsed="1"/>
+    <w:lsdException w:name="toc 5" w:semiHidden="1" w:uiPriority="39" w:unhideWhenUsed="1"/>
+    <w:lsdException w:name="toc 6" w:semiHidden="1" w:uiPriority="39" w:unhideWhenUsed="1"/>
+    <w:lsdException w:name="toc 7" w:semiHidden="1" w:uiPriority="39" w:unhideWhenUsed="1"/>
+    <w:lsdException w:name="toc 8" w:semiHidden="1" w:uiPriority="39" w:unhideWhenUsed="1"/>
+    <w:lsdException w:name="toc 9" w:semiHidden="1" w:uiPriority="39" w:unhideWhenUsed="1"/>
+    <w:lsdException w:name="Normal Indent" w:semiHidden="1" w:unhideWhenUsed="1"/>
+    <w:lsdException w:name="footnote text" w:semiHidden="1" w:unhideWhenUsed="1"/>
+    <w:lsdException w:name="annotation text" w:semiHidden="1" w:unhideWhenUsed="1"/>
+    <w:lsdException w:name="header" w:semiHidden="1" w:unhideWhenUsed="1"/>
+    <w:lsdException w:name="footer" w:semiHidden="1" w:unhideWhenUsed="1"/>
+    <w:lsdException w:name="index heading" w:semiHidden="1" w:unhideWhenUsed="1"/>
+    <w:lsdException w:name="caption" w:semiHidden="1" w:uiPriority="35" w:unhideWhenUsed="1" w:qFormat="1"/>
+    <w:lsdException w:name="table of figures" w:semiHidden="1" w:unhideWhenUsed="1"/>
+    <w:lsdException w:name="envelope address" w:semiHidden="1" w:unhideWhenUsed="1"/>
+    <w:lsdException w:name="envelope return" w:semiHidden="1" w:unhideWhenUsed="1"/>
+    <w:lsdException w:name="footnote reference" w:semiHidden="1" w:unhideWhenUsed="1"/>
+    <w:lsdException w:name="annotation reference" w:semiHidden="1" w:unhideWhenUsed="1"/>
+    <w:lsdException w:name="line number" w:semiHidden="1" w:unhideWhenUsed="1"/>
+    <w:lsdException w:name="page number" w:semiHidden="1" w:unhideWhenUsed="1"/>
+    <w:lsdException w:name="endnote reference" w:semiHidden="1" w:unhideWhenUsed="1"/>
+    <w:lsdException w:name="endnote text" w:semiHidden="1" w:unhideWhenUsed="1"/>
+    <w:lsdException w:name="table of authorities" w:semiHidden="1" w:unhideWhenUsed="1"/>
+    <w:lsdException w:name="macro" w:semiHidden="1" w:unhideWhenUsed="1"/>
+    <w:lsdException w:name="toa heading" w:semiHidden="1" w:unhideWhenUsed="1"/>
+    <w:lsdException w:name="List" w:semiHidden="1" w:unhideWhenUsed="1"/>
+    <w:lsdException w:name="List Bullet" w:semiHidden="1" w:unhideWhenUsed="1"/>
+    <w:lsdException w:name="List Number" w:semiHidden="1" w:unhideWhenUsed="1"/>
+    <w:lsdException w:name="List 2" w:semiHidden="1" w:unhideWhenUsed="1"/>
+    <w:lsdException w:name="List 3" w:semiHidden="1" w:unhideWhenUsed="1"/>
+    <w:lsdException w:name="List 4" w:semiHidden="1" w:unhideWhenUsed="1"/>
+    <w:lsdException w:name="List 5" w:semiHidden="1" w:unhideWhenUsed="1"/>
+    <w:lsdException w:name="List Bullet 2" w:semiHidden="1" w:unhideWhenUsed="1"/>
+    <w:lsdException w:name="List Bullet 3" w:semiHidden="1" w:unhideWhenUsed="1"/>
+    <w:lsdException w:name="List Bullet 4" w:semiHidden="1" w:unhideWhenUsed="1"/>
+    <w:lsdException w:name="List Bullet 5" w:semiHidden="1" w:unhideWhenUsed="1"/>
+    <w:lsdException w:name="List Number 2" w:semiHidden="1" w:unhideWhenUsed="1"/>
+    <w:lsdException w:name="List Number 3" w:semiHidden="1" w:unhideWhenUsed="1"/>
+    <w:lsdException w:name="List Number 4" w:semiHidden="1" w:unhideWhenUsed="1"/>
+    <w:lsdException w:name="List Number 5" w:semiHidden="1" w:unhideWhenUsed="1"/>
+    <w:lsdException w:name="Title" w:uiPriority="10" w:qFormat="1"/>
+    <w:lsdException w:name="Closing" w:semiHidden="1" w:unhideWhenUsed="1"/>
+    <w:lsdException w:name="Signature" w:semiHidden="1" w:unhideWhenUsed="1"/>
+    <w:lsdException w:name="Default Paragraph Font" w:semiHidden="1" w:uiPriority="1" w:unhideWhenUsed="1"/>
+    <w:lsdException w:name="Body Text" w:semiHidden="1" w:unhideWhenUsed="1"/>
+    <w:lsdException w:name="Body Text Indent" w:semiHidden="1" w:unhideWhenUsed="1"/>
+    <w:lsdException w:name="List Continue" w:semiHidden="1" w:unhideWhenUsed="1"/>
+    <w:lsdException w:name="List Continue 2" w:semiHidden="1" w:unhideWhenUsed="1"/>
+    <w:lsdException w:name="List Continue 3" w:semiHidden="1" w:unhideWhenUsed="1"/>
+    <w:lsdException w:name="List Continue 4" w:semiHidden="1" w:unhideWhenUsed="1"/>
+    <w:lsdException w:name="List Continue 5" w:semiHidden="1" w:unhideWhenUsed="1"/>
+    <w:lsdException w:name="Message Header" w:semiHidden="1" w:unhideWhenUsed="1"/>
+    <w:lsdException w:name="Subtitle" w:uiPriority="11" w:qFormat="1"/>
+    <w:lsdException w:name="Salutation" w:semiHidden="1" w:unhideWhenUsed="1"/>
+    <w:lsdException w:name="Date" w:semiHidden="1" w:unhideWhenUsed="1"/>
+    <w:lsdException w:name="Body Text First Indent" w:semiHidden="1" w:unhideWhenUsed="1"/>
+    <w:lsdException w:name="Body Text First Indent 2" w:semiHidden="1" w:unhideWhenUsed="1"/>
+    <w:lsdException w:name="Note Heading" w:semiHidden="1" w:unhideWhenUsed="1"/>
+    <w:lsdException w:name="Body Text 2" w:semiHidden="1" w:unhideWhenUsed="1"/>
+    <w:lsdException w:name="Body Text 3" w:semiHidden="1" w:unhideWhenUsed="1"/>
+    <w:lsdException w:name="Body Text Indent 2" w:semiHidden="1" w:unhideWhenUsed="1"/>
+    <w:lsdException w:name="Body Text Indent 3" w:semiHidden="1" w:unhideWhenUsed="1"/>
+    <w:lsdException w:name="Block Text" w:semiHidden="1" w:unhideWhenUsed="1"/>
+    <w:lsdException w:name="Hyperlink" w:semiHidden="1" w:unhideWhenUsed="1"/>
+    <w:lsdException w:name="FollowedHyperlink" w:semiHidden="1" w:unhideWhenUsed="1"/>
+    <w:lsdException w:name="Strong" w:uiPriority="22" w:qFormat="1"/>
+    <w:lsdException w:name="Emphasis" w:uiPriority="20" w:qFormat="1"/>
+    <w:lsdException w:name="Document Map" w:semiHidden="1" w:unhideWhenUsed="1"/>
+    <w:lsdException w:name="Plain Text" w:semiHidden="1" w:unhideWhenUsed="1"/>
+    <w:lsdException w:name="E-mail Signature" w:semiHidden="1" w:unhideWhenUsed="1"/>
+    <w:lsdException w:name="HTML Top of Form" w:semiHidden="1" w:unhideWhenUsed="1"/>
+    <w:lsdException w:name="HTML Bottom of Form" w:semiHidden="1" w:unhideWhenUsed="1"/>
+    <w:lsdException w:name="Normal (Web)" w:semiHidden="1" w:unhideWhenUsed="1"/>
+    <w:lsdException w:name="HTML Acronym" w:semiHidden="1" w:unhideWhenUsed="1"/>
+    <w:lsdException w:name="HTML Address" w:semiHidden="1" w:unhideWhenUsed="1"/>
+    <w:lsdException w:name="HTML Cite" w:semiHidden="1" w:unhideWhenUsed="1"/>
+    <w:lsdException w:name="HTML Code" w:semiHidden="1" w:unhideWhenUsed="1"/>
+    <w:lsdException w:name="HTML Definition" w:semiHidden="1" w:unhideWhenUsed="1"/>
+    <w:lsdException w:name="HTML Keyboard" w:semiHidden="1" w:unhideWhenUsed="1"/>
+    <w:lsdException w:name="HTML Preformatted" w:semiHidden="1" w:unhideWhenUsed="1"/>
+    <w:lsdException w:name="HTML Sample" w:semiHidden="1" w:unhideWhenUsed="1"/>
+    <w:lsdException w:name="HTML Typewriter" w:semiHidden="1" w:unhideWhenUsed="1"/>
+    <w:lsdException w:name="HTML Variable" w:semiHidden="1" w:unhideWhenUsed="1"/>
+    <w:lsdException w:name="Normal Table" w:semiHidden="1" w:unhideWhenUsed="1"/>
+    <w:lsdException w:name="annotation subject" w:semiHidden="1" w:unhideWhenUsed="1"/>
+    <w:lsdException w:name="No List" w:semiHidden="1" w:unhideWhenUsed="1"/>
+    <w:lsdException w:name="Outline List 1" w:semiHidden="1" w:unhideWhenUsed="1"/>
+    <w:lsdException w:name="Outline List 2" w:semiHidden="1" w:unhideWhenUsed="1"/>
+    <w:lsdException w:name="Outline List 3" w:semiHidden="1" w:unhideWhenUsed="1"/>
+    <w:lsdException w:name="Table Simple 1" w:semiHidden="1" w:unhideWhenUsed="1"/>
+    <w:lsdException w:name="Table Simple 2" w:semiHidden="1" w:unhideWhenUsed="1"/>
+    <w:lsdException w:name="Table Simple 3" w:semiHidden="1" w:unhideWhenUsed="1"/>
+    <w:lsdException w:name="Table Classic 1" w:semiHidden="1" w:unhideWhenUsed="1"/>
+    <w:lsdException w:name="Table Classic 2" w:semiHidden="1" w:unhideWhenUsed="1"/>
+    <w:lsdException w:name="Table Classic 3" w:semiHidden="1" w:unhideWhenUsed="1"/>
+    <w:lsdException w:name="Table Classic 4" w:semiHidden="1" w:unhideWhenUsed="1"/>
+    <w:lsdException w:name="Table Colorful 1" w:semiHidden="1" w:unhideWhenUsed="1"/>
+    <w:lsdException w:name="Table Colorful 2" w:semiHidden="1" w:unhideWhenUsed="1"/>
+    <w:lsdException w:name="Table Colorful 3" w:semiHidden="1" w:unhideWhenUsed="1"/>
+    <w:lsdException w:name="Table Columns 1" w:semiHidden="1" w:unhideWhenUsed="1"/>
+    <w:lsdException w:name="Table Columns 2" w:semiHidden="1" w:unhideWhenUsed="1"/>
+    <w:lsdException w:name="Table Columns 3" w:semiHidden="1" w:unhideWhenUsed="1"/>
+    <w:lsdException w:name="Table Columns 4" w:semiHidden="1" w:unhideWhenUsed="1"/>
+    <w:lsdException w:name="Table Columns 5" w:semiHidden="1" w:unhideWhenUsed="1"/>
+    <w:lsdException w:name="Table Grid 1" w:semiHidden="1" w:unhideWhenUsed="1"/>
+    <w:lsdException w:name="Table Grid 2" w:semiHidden="1" w:unhideWhenUsed="1"/>
+    <w:lsdException w:name="Table Grid 3" w:semiHidden="1" w:unhideWhenUsed="1"/>
+    <w:lsdException w:name="Table Grid 4" w:semiHidden="1" w:unhideWhenUsed="1"/>
+    <w:lsdException w:name="Table Grid 5" w:semiHidden="1" w:unhideWhenUsed="1"/>
+    <w:lsdException w:name="Table Grid 6" w:semiHidden="1" w:unhideWhenUsed="1"/>
+    <w:lsdException w:name="Table Grid 7" w:semiHidden="1" w:unhideWhenUsed="1"/>
+    <w:lsdException w:name="Table Grid 8" w:semiHidden="1" w:unhideWhenUsed="1"/>
+    <w:lsdException w:name="Table List 1" w:semiHidden="1" w:unhideWhenUsed="1"/>
+    <w:lsdException w:name="Table List 2" w:semiHidden="1" w:unhideWhenUsed="1"/>
+    <w:lsdException w:name="Table List 3" w:semiHidden="1" w:unhideWhenUsed="1"/>
+    <w:lsdException w:name="Table List 4" w:semiHidden="1" w:unhideWhenUsed="1"/>
+    <w:lsdException w:name="Table List 5" w:semiHidden="1" w:unhideWhenUsed="1"/>
+    <w:lsdException w:name="Table List 6" w:semiHidden="1" w:unhideWhenUsed="1"/>
+    <w:lsdException w:name="Table List 7" w:semiHidden="1" w:unhideWhenUsed="1"/>
+    <w:lsdException w:name="Table List 8" w:semiHidden="1" w:unhideWhenUsed="1"/>
+    <w:lsdException w:name="Table 3D effects 1" w:semiHidden="1" w:unhideWhenUsed="1"/>
+    <w:lsdException w:name="Table 3D effects 2" w:semiHidden="1" w:unhideWhenUsed="1"/>
+    <w:lsdException w:name="Table 3D effects 3" w:semiHidden="1" w:unhideWhenUsed="1"/>
+    <w:lsdException w:name="Table Contemporary" w:semiHidden="1" w:unhideWhenUsed="1"/>
+    <w:lsdException w:name="Table Elegant" w:semiHidden="1" w:unhideWhenUsed="1"/>
+    <w:lsdException w:name="Table Professional" w:semiHidden="1" w:unhideWhenUsed="1"/>
+    <w:lsdException w:name="Table Subtle 1" w:semiHidden="1" w:unhideWhenUsed="1"/>
+    <w:lsdException w:name="Table Subtle 2" w:semiHidden="1" w:unhideWhenUsed="1"/>
+    <w:lsdException w:name="Table Web 1" w:semiHidden="1" w:unhideWhenUsed="1"/>
+    <w:lsdException w:name="Table Web 2" w:semiHidden="1" w:unhideWhenUsed="1"/>
+    <w:lsdException w:name="Table Web 3" w:semiHidden="1" w:unhideWhenUsed="1"/>
+    <w:lsdException w:name="Balloon Text" w:semiHidden="1" w:unhideWhenUsed="1"/>
+    <w:lsdException w:name="Table Grid" w:uiPriority="59"/>
+    <w:lsdException w:name="Table Theme" w:semiHidden="1" w:unhideWhenUsed="1"/>
+    <w:lsdException w:name="Placeholder Text" w:semiHidden="1"/>
+    <w:lsdException w:name="No Spacing" w:uiPriority="1" w:qFormat="1"/>
+    <w:lsdException w:name="Light Shading" w:uiPriority="60"/>
+    <w:lsdException w:name="Light List" w:uiPriority="61"/>
+    <w:lsdException w:name="Light Grid" w:uiPriority="62"/>
+    <w:lsdException w:name="Medium Shading 1" w:uiPriority="63"/>
+    <w:lsdException w:name="Medium Shading 2" w:uiPriority="64"/>
+    <w:lsdException w:name="Medium List 1" w:uiPriority="65"/>
+    <w:lsdException w:name="Medium List 2" w:uiPriority="66"/>
+    <w:lsdException w:name="Medium Grid 1" w:uiPriority="67"/>
+    <w:lsdException w:name="Medium Grid 2" w:uiPriority="68"/>
+    <w:lsdException w:name="Medium Grid 3" w:uiPriority="69"/>
+    <w:lsdException w:name="Dark List" w:uiPriority="70"/>
+    <w:lsdException w:name="Colorful Shading" w:uiPriority="71"/>
+    <w:lsdException w:name="Colorful List" w:uiPriority="72"/>
+    <w:lsdException w:name="Colorful Grid" w:uiPriority="73"/>
+    <w:lsdException w:name="Light Shading Accent 1" w:uiPriority="60"/>
+    <w:lsdException w:name="Light List Accent 1" w:uiPriority="61"/>
+    <w:lsdException w:name="Light Grid Accent 1" w:uiPriority="62"/>
+    <w:lsdException w:name="Medium Shading 1 Accent 1" w:uiPriority="63"/>
+    <w:lsdException w:name="Medium Shading 2 Accent 1" w:uiPriority="64"/>
+    <w:lsdException w:name="Medium List 1 Accent 1" w:uiPriority="65"/>
+    <w:lsdException w:name="Revision" w:semiHidden="1"/>
+    <w:lsdException w:name="List Paragraph" w:uiPriority="34" w:qFormat="1"/>
+    <w:lsdException w:name="Quote" w:uiPriority="29" w:qFormat="1"/>
+    <w:lsdException w:name="Intense Quote" w:uiPriority="30" w:qFormat="1"/>
+    <w:lsdException w:name="Medium List 2 Accent 1" w:uiPriority="66"/>
+    <w:lsdException w:name="Medium Grid 1 Accent 1" w:uiPriority="67"/>
+    <w:lsdException w:name="Medium Grid 2 Accent 1" w:uiPriority="68"/>
+    <w:lsdException w:name="Medium Grid 3 Accent 1" w:uiPriority="69"/>
+    <w:lsdException w:name="Dark List Accent 1" w:uiPriority="70"/>
+    <w:lsdException w:name="Colorful Shading Accent 1" w:uiPriority="71"/>
+    <w:lsdException w:name="Colorful List Accent 1" w:uiPriority="72"/>
+    <w:lsdException w:name="Colorful Grid Accent 1" w:uiPriority="73"/>
+    <w:lsdException w:name="Light Shading Accent 2" w:uiPriority="60"/>
+    <w:lsdException w:name="Light List Accent 2" w:uiPriority="61"/>
+    <w:lsdException w:name="Light Grid Accent 2" w:uiPriority="62"/>
+    <w:lsdException w:name="Medium Shading 1 Accent 2" w:uiPriority="63"/>
+    <w:lsdException w:name="Medium Shading 2 Accent 2" w:uiPriority="64"/>
+    <w:lsdException w:name="Medium List 1 Accent 2" w:uiPriority="65"/>
+    <w:lsdException w:name="Medium List 2 Accent 2" w:uiPriority="66"/>
+    <w:lsdException w:name="Medium Grid 1 Accent 2" w:uiPriority="67"/>
+    <w:lsdException w:name="Medium Grid 2 Accent 2" w:uiPriority="68"/>
+    <w:lsdException w:name="Medium Grid 3 Accent 2" w:uiPriority="69"/>
+    <w:lsdException w:name="Dark List Accent 2" w:uiPriority="70"/>
+    <w:lsdException w:name="Colorful Shading Accent 2" w:uiPriority="71"/>
+    <w:lsdException w:name="Colorful List Accent 2" w:uiPriority="72"/>
+    <w:lsdException w:name="Colorful Grid Accent 2" w:uiPriority="73"/>
+    <w:lsdException w:name="Light Shading Accent 3" w:uiPriority="60"/>
+    <w:lsdException w:name="Light List Accent 3" w:uiPriority="61"/>
+    <w:lsdException w:name="Light Grid Accent 3" w:uiPriority="62"/>
+    <w:lsdException w:name="Medium Shading 1 Accent 3" w:uiPriority="63"/>
+    <w:lsdException w:name="Medium Shading 2 Accent 3" w:uiPriority="64"/>
+    <w:lsdException w:name="Medium List 1 Accent 3" w:uiPriority="65"/>
+    <w:lsdException w:name="Medium List 2 Accent 3" w:uiPriority="66"/>
+    <w:lsdException w:name="Medium Grid 1 Accent 3" w:uiPriority="67"/>
+    <w:lsdException w:name="Medium Grid 2 Accent 3" w:uiPriority="68"/>
+    <w:lsdException w:name="Medium Grid 3 Accent 3" w:uiPriority="69"/>
+    <w:lsdException w:name="Dark List Accent 3" w:uiPriority="70"/>
+    <w:lsdException w:name="Colorful Shading Accent 3" w:uiPriority="71"/>
+    <w:lsdException w:name="Colorful List Accent 3" w:uiPriority="72"/>
+    <w:lsdException w:name="Colorful Grid Accent 3" w:uiPriority="73"/>
+    <w:lsdException w:name="Light Shading Accent 4" w:uiPriority="60"/>
+    <w:lsdException w:name="Light List Accent 4" w:uiPriority="61"/>
+    <w:lsdException w:name="Light Grid Accent 4" w:uiPriority="62"/>
+    <w:lsdException w:name="Medium Shading 1 Accent 4" w:uiPriority="63"/>
+    <w:lsdException w:name="Medium Shading 2 Accent 4" w:uiPriority="64"/>
+    <w:lsdException w:name="Medium List 1 Accent 4" w:uiPriority="65"/>
+    <w:lsdException w:name="Medium List 2 Accent 4" w:uiPriority="66"/>
+    <w:lsdException w:name="Medium Grid 1 Accent 4" w:uiPriority="67"/>
+    <w:lsdException w:name="Medium Grid 2 Accent 4" w:uiPriority="68"/>
+    <w:lsdException w:name="Medium Grid 3 Accent 4" w:uiPriority="69"/>
+    <w:lsdException w:name="Dark List Accent 4" w:uiPriority="70"/>
+    <w:lsdException w:name="Colorful Shading Accent 4" w:uiPriority="71"/>
+    <w:lsdException w:name="Colorful List Accent 4" w:uiPriority="72"/>
+    <w:lsdException w:name="Colorful Grid Accent 4" w:uiPriority="73"/>
+    <w:lsdException w:name="Light Shading Accent 5" w:uiPriority="60"/>
+    <w:lsdException w:name="Light List Accent 5" w:uiPriority="61"/>
+    <w:lsdException w:name="Light Grid Accent 5" w:uiPriority="62"/>
+    <w:lsdException w:name="Medium Shading 1 Accent 5" w:uiPriority="63"/>
+    <w:lsdException w:name="Medium Shading 2 Accent 5" w:uiPriority="64"/>
+    <w:lsdException w:name="Medium List 1 Accent 5" w:uiPriority="65"/>
+    <w:lsdException w:name="Medium List 2 Accent 5" w:uiPriority="66"/>
+    <w:lsdException w:name="Medium Grid 1 Accent 5" w:uiPriority="67"/>
+    <w:lsdException w:name="Medium Grid 2 Accent 5" w:uiPriority="68"/>
+    <w:lsdException w:name="Medium Grid 3 Accent 5" w:uiPriority="69"/>
+    <w:lsdException w:name="Dark List Accent 5" w:uiPriority="70"/>
+    <w:lsdException w:name="Colorful Shading Accent 5" w:uiPriority="71"/>
+    <w:lsdException w:name="Colorful List Accent 5" w:uiPriority="72"/>
+    <w:lsdException w:name="Colorful Grid Accent 5" w:uiPriority="73"/>
+    <w:lsdException w:name="Light Shading Accent 6" w:uiPriority="60"/>
+    <w:lsdException w:name="Light List Accent 6" w:uiPriority="61"/>
+    <w:lsdException w:name="Light Grid Accent 6" w:uiPriority="62"/>
+    <w:lsdException w:name="Medium Shading 1 Accent 6" w:uiPriority="63"/>
+    <w:lsdException w:name="Medium Shading 2 Accent 6" w:uiPriority="64"/>
+    <w:lsdException w:name="Medium List 1 Accent 6" w:uiPriority="65"/>
+    <w:lsdException w:name="Medium List 2 Accent 6" w:uiPriority="66"/>
+    <w:lsdException w:name="Medium Grid 1 Accent 6" w:uiPriority="67"/>
+    <w:lsdException w:name="Medium Grid 2 Accent 6" w:uiPriority="68"/>
+    <w:lsdException w:name="Medium Grid 3 Accent 6" w:uiPriority="69"/>
+    <w:lsdException w:name="Dark List Accent 6" w:uiPriority="70"/>
+    <w:lsdException w:name="Colorful Shading Accent 6" w:uiPriority="71"/>
+    <w:lsdException w:name="Colorful List Accent 6" w:uiPriority="72"/>
+    <w:lsdException w:name="Colorful Grid Accent 6" w:uiPriority="73"/>
+    <w:lsdException w:name="Subtle Emphasis" w:uiPriority="19" w:qFormat="1"/>
+    <w:lsdException w:name="Intense Emphasis" w:uiPriority="21" w:qFormat="1"/>
+    <w:lsdException w:name="Subtle Reference" w:uiPriority="31" w:qFormat="1"/>
+    <w:lsdException w:name="Intense Reference" w:uiPriority="32" w:qFormat="1"/>
+    <w:lsdException w:name="Book Title" w:uiPriority="33" w:qFormat="1"/>
+    <w:lsdException w:name="Bibliography" w:semiHidden="1" w:uiPriority="37" w:unhideWhenUsed="1"/>
+    <w:lsdException w:name="TOC Heading" w:semiHidden="1" w:uiPriority="39" w:unhideWhenUsed="1" w:qFormat="1"/>
+    <w:lsdException w:name="Plain Table 1" w:uiPriority="41"/>
+    <w:lsdException w:name="Plain Table 2" w:uiPriority="42"/>
+    <w:lsdException w:name="Plain Table 3" w:uiPriority="43"/>
+    <w:lsdException w:name="Plain Table 4" w:uiPriority="44"/>
+    <w:lsdException w:name="Plain Table 5" w:uiPriority="45"/>
+    <w:lsdException w:name="Grid Table Light" w:uiPriority="40"/>
+    <w:lsdException w:name="Grid Table 1 Light" w:uiPriority="46"/>
+    <w:lsdException w:name="Grid Table 2" w:uiPriority="47"/>
+    <w:lsdException w:name="Grid Table 3" w:uiPriority="48"/>
+    <w:lsdException w:name="Grid Table 4" w:uiPriority="49"/>
+    <w:lsdException w:name="Grid Table 5 Dark" w:uiPriority="50"/>
+    <w:lsdException w:name="Grid Table 6 Colorful" w:uiPriority="51"/>
+    <w:lsdException w:name="Grid Table 7 Colorful" w:uiPriority="52"/>
+    <w:lsdException w:name="Grid Table 1 Light Accent 1" w:uiPriority="46"/>
+    <w:lsdException w:name="Grid Table 2 Accent 1" w:uiPriority="47"/>
+    <w:lsdException w:name="Grid Table 3 Accent 1" w:uiPriority="48"/>
+    <w:lsdException w:name="Grid Table 4 Accent 1" w:uiPriority="49"/>
+    <w:lsdException w:name="Grid Table 5 Dark Accent 1" w:uiPriority="50"/>
+    <w:lsdException w:name="Grid Table 6 Colorful Accent 1" w:uiPriority="51"/>
+    <w:lsdException w:name="Grid Table 7 Colorful Accent 1" w:uiPriority="52"/>
+    <w:lsdException w:name="Grid Table 1 Light Accent 2" w:uiPriority="46"/>
+    <w:lsdException w:name="Grid Table 2 Accent 2" w:uiPriority="47"/>
+    <w:lsdException w:name="Grid Table 3 Accent 2" w:uiPriority="48"/>
+    <w:lsdException w:name="Grid Table 4 Accent 2" w:uiPriority="49"/>
+    <w:lsdException w:name="Grid Table 5 Dark Accent 2" w:uiPriority="50"/>
+    <w:lsdException w:name="Grid Table 6 Colorful Accent 2" w:uiPriority="51"/>
+    <w:lsdException w:name="Grid Table 7 Colorful Accent 2" w:uiPriority="52"/>
+    <w:lsdException w:name="Grid Table 1 Light Accent 3" w:uiPriority="46"/>
+    <w:lsdException w:name="Grid Table 2 Accent 3" w:uiPriority="47"/>
+    <w:lsdException w:name="Grid Table 3 Accent 3" w:uiPriority="48"/>
+    <w:lsdException w:name="Grid Table 4 Accent 3" w:uiPriority="49"/>
+    <w:lsdException w:name="Grid Table 5 Dark Accent 3" w:uiPriority="50"/>
+    <w:lsdException w:name="Grid Table 6 Colorful Accent 3" w:uiPriority="51"/>
+    <w:lsdException w:name="Grid Table 7 Colorful Accent 3" w:uiPriority="52"/>
+    <w:lsdException w:name="Grid Table 1 Light Accent 4" w:uiPriority="46"/>
+    <w:lsdException w:name="Grid Table 2 Accent 4" w:uiPriority="47"/>
+    <w:lsdException w:name="Grid Table 3 Accent 4" w:uiPriority="48"/>
+    <w:lsdException w:name="Grid Table 4 Accent 4" w:uiPriority="49"/>
+    <w:lsdException w:name="Grid Table 5 Dark Accent 4" w:uiPriority="50"/>
+    <w:lsdException w:name="Grid Table 6 Colorful Accent 4" w:uiPriority="51"/>
+    <w:lsdException w:name="Grid Table 7 Colorful Accent 4" w:uiPriority="52"/>
+    <w:lsdException w:name="Grid Table 1 Light Accent 5" w:uiPriority="46"/>
+    <w:lsdException w:name="Grid Table 2 Accent 5" w:uiPriority="47"/>
+    <w:lsdException w:name="Grid Table 3 Accent 5" w:uiPriority="48"/>
+    <w:lsdException w:name="Grid Table 4 Accent 5" w:uiPriority="49"/>
+    <w:lsdException w:name="Grid Table 5 Dark Accent 5" w:uiPriority="50"/>
+    <w:lsdException w:name="Grid Table 6 Colorful Accent 5" w:uiPriority="51"/>
+    <w:lsdException w:name="Grid Table 7 Colorful Accent 5" w:uiPriority="52"/>
+    <w:lsdException w:name="Grid Table 1 Light Accent 6" w:uiPriority="46"/>
+    <w:lsdException w:name="Grid Table 2 Accent 6" w:uiPriority="47"/>
+    <w:lsdException w:name="Grid Table 3 Accent 6" w:uiPriority="48"/>
+    <w:lsdException w:name="Grid Table 4 Accent 6" w:uiPriority="49"/>
+    <w:lsdException w:name="Grid Table 5 Dark Accent 6" w:uiPriority="50"/>
+    <w:lsdException w:name="Grid Table 6 Colorful Accent 6" w:uiPriority="51"/>
+    <w:lsdException w:name="Grid Table 7 Colorful Accent 6" w:uiPriority="52"/>
+    <w:lsdException w:name="List Table 1 Light" w:uiPriority="46"/>
+    <w:lsdException w:name="List Table 2" w:uiPriority="47"/>
+    <w:lsdException w:name="List Table 3" w:uiPriority="48"/>
+    <w:lsdException w:name="List Table 4" w:uiPriority="49"/>
+    <w:lsdException w:name="List Table 5 Dark" w:uiPriority="50"/>
+    <w:lsdException w:name="List Table 6 Colorful" w:uiPriority="51"/>
+    <w:lsdException w:name="List Table 7 Colorful" w:uiPriority="52"/>
+    <w:lsdException w:name="List Table 1 Light Accent 1" w:uiPriority="46"/>
+    <w:lsdException w:name="List Table 2 Accent 1" w:uiPriority="47"/>
+    <w:lsdException w:name="List Table 3 Accent 1" w:uiPriority="48"/>
+    <w:lsdException w:name="List Table 4 Accent 1" w:uiPriority="49"/>
+    <w:lsdException w:name="List Table 5 Dark Accent 1" w:uiPriority="50"/>
+    <w:lsdException w:name="List Table 6 Colorful Accent 1" w:uiPriority="51"/>
+    <w:lsdException w:name="List Table 7 Colorful Accent 1" w:uiPriority="52"/>
+    <w:lsdException w:name="List Table 1 Light Accent 2" w:uiPriority="46"/>
+    <w:lsdException w:name="List Table 2 Accent 2" w:uiPriority="47"/>
+    <w:lsdException w:name="List Table 3 Accent 2" w:uiPriority="48"/>
+    <w:lsdException w:name="List Table 4 Accent 2" w:uiPriority="49"/>
+    <w:lsdException w:name="List Table 5 Dark Accent 2" w:uiPriority="50"/>
+    <w:lsdException w:name="List Table 6 Colorful Accent 2" w:uiPriority="51"/>
+    <w:lsdException w:name="List Table 7 Colorful Accent 2" w:uiPriority="52"/>
+    <w:lsdException w:name="List Table 1 Light Accent 3" w:uiPriority="46"/>
+    <w:lsdException w:name="List Table 2 Accent 3" w:uiPriority="47"/>
+    <w:lsdException w:name="List Table 3 Accent 3" w:uiPriority="48"/>
+    <w:lsdException w:name="List Table 4 Accent 3" w:uiPriority="49"/>
+    <w:lsdException w:name="List Table 5 Dark Accent 3" w:uiPriority="50"/>
+    <w:lsdException w:name="List Table 6 Colorful Accent 3" w:uiPriority="51"/>
+    <w:lsdException w:name="List Table 7 Colorful Accent 3" w:uiPriority="52"/>
+    <w:lsdException w:name="List Table 1 Light Accent 4" w:uiPriority="46"/>
+    <w:lsdException w:name="List Table 2 Accent 4" w:uiPriority="47"/>
+    <w:lsdException w:name="List Table 3 Accent 4" w:uiPriority="48"/>
+    <w:lsdException w:name="List Table 4 Accent 4" w:uiPriority="49"/>
+    <w:lsdException w:name="List Table 5 Dark Accent 4" w:uiPriority="50"/>
+    <w:lsdException w:name="List Table 6 Colorful Accent 4" w:uiPriority="51"/>
+    <w:lsdException w:name="List Table 7 Colorful Accent 4" w:uiPriority="52"/>
+    <w:lsdException w:name="List Table 1 Light Accent 5" w:uiPriority="46"/>
+    <w:lsdException w:name="List Table 2 Accent 5" w:uiPriority="47"/>
+    <w:lsdException w:name="List Table 3 Accent 5" w:uiPriority="48"/>
+    <w:lsdException w:name="List Table 4 Accent 5" w:uiPriority="49"/>
+    <w:lsdException w:name="List Table 5 Dark Accent 5" w:uiPriority="50"/>
+    <w:lsdException w:name="List Table 6 Colorful Accent 5" w:uiPriority="51"/>
+    <w:lsdException w:name="List Table 7 Colorful Accent 5" w:uiPriority="52"/>
+    <w:lsdException w:name="List Table 1 Light Accent 6" w:uiPriority="46"/>
+    <w:lsdException w:name="List Table 2 Accent 6" w:uiPriority="47"/>
+    <w:lsdException w:name="List Table 3 Accent 6" w:uiPriority="48"/>
+    <w:lsdException w:name="List Table 4 Accent 6" w:uiPriority="49"/>
+    <w:lsdException w:name="List Table 5 Dark Accent 6" w:uiPriority="50"/>
+    <w:lsdException w:name="List Table 6 Colorful Accent 6" w:uiPriority="51"/>
+    <w:lsdException w:name="List Table 7 Colorful Accent 6" w:uiPriority="52"/>
+    <w:lsdException w:name="Mention" w:semiHidden="1" w:unhideWhenUsed="1"/>
+    <w:lsdException w:name="Smart Hyperlink" w:semiHidden="1" w:unhideWhenUsed="1"/>
+    <w:lsdException w:name="Hashtag" w:semiHidden="1" w:unhideWhenUsed="1"/>
+    <w:lsdException w:name="Unresolved Mention" w:semiHidden="1" w:unhideWhenUsed="1"/>
+    <w:lsdException w:name="Smart Link" w:semiHidden="1" w:unhideWhenUsed="1"/>
   </w:latentStyles>
   <w:style w:type="paragraph" w:default="1" w:styleId="Normal">
     <w:name w:val="Normal"/>
@@ -13133,7 +12941,6 @@
     <w:uiPriority w:val="99"/>
     <w:semiHidden/>
     <w:unhideWhenUsed/>
-    <w:qFormat/>
     <w:tblPr>
       <w:tblInd w:w="0" w:type="dxa"/>
       <w:tblCellMar>
@@ -13273,8 +13080,8 @@
       <w:u w:val="single"/>
     </w:rPr>
   </w:style>
-  <w:style w:type="character" w:customStyle="1" w:styleId="UnresolvedMention">
-    <w:name w:val="Unresolved Mention"/>
+  <w:style w:type="character" w:customStyle="1" w:styleId="UnresolvedMention1">
+    <w:name w:val="Unresolved Mention1"/>
     <w:uiPriority w:val="99"/>
     <w:semiHidden/>
     <w:unhideWhenUsed/>
@@ -13659,7 +13466,7 @@
   <a:extraClrSchemeLst/>
   <a:extLst>
     <a:ext uri="{05A4C25C-085E-4340-85A3-A5531E510DB2}">
-      <thm15:themeFamily xmlns:thm15="http://schemas.microsoft.com/office/thememl/2012/main" xmlns="" name="Office Theme" id="{62F939B6-93AF-4DB8-9C6B-D6C7DFDC589F}" vid="{4A3C46E8-61CC-4603-A589-7422A47A8E4A}"/>
+      <thm15:themeFamily xmlns:thm15="http://schemas.microsoft.com/office/thememl/2012/main" name="Office Theme" id="{62F939B6-93AF-4DB8-9C6B-D6C7DFDC589F}" vid="{4A3C46E8-61CC-4603-A589-7422A47A8E4A}"/>
     </a:ext>
   </a:extLst>
 </a:theme>

</xml_diff>